<commit_message>
updated doc with ease
also added ease_rotateByDeg()
</commit_message>
<xml_diff>
--- a/Command Doc.docx
+++ b/Command Doc.docx
@@ -41,33 +41,25 @@
         <w:tblLook w:val="04A0" w:firstRow="1" w:lastRow="0" w:firstColumn="1" w:lastColumn="0" w:noHBand="0" w:noVBand="1"/>
       </w:tblPr>
       <w:tblGrid>
-        <w:gridCol w:w="1218"/>
+        <w:gridCol w:w="1219"/>
         <w:gridCol w:w="1174"/>
         <w:gridCol w:w="2141"/>
-        <w:gridCol w:w="5243"/>
+        <w:gridCol w:w="5242"/>
       </w:tblGrid>
       <w:tr>
         <w:trPr>
           <w:cnfStyle w:val="100000000000" w:firstRow="1" w:lastRow="0" w:firstColumn="0" w:lastColumn="0" w:oddVBand="0" w:evenVBand="0" w:oddHBand="0" w:evenHBand="0" w:firstRowFirstColumn="0" w:firstRowLastColumn="0" w:lastRowFirstColumn="0" w:lastRowLastColumn="0"/>
+          <w:trHeight w:val="397"/>
         </w:trPr>
         <w:tc>
           <w:tcPr>
             <w:cnfStyle w:val="001000000000" w:firstRow="0" w:lastRow="0" w:firstColumn="1" w:lastColumn="0" w:oddVBand="0" w:evenVBand="0" w:oddHBand="0" w:evenHBand="0" w:firstRowFirstColumn="0" w:firstRowLastColumn="0" w:lastRowFirstColumn="0" w:lastRowLastColumn="0"/>
             <w:tcW w:w="0" w:type="auto"/>
-            <w:hideMark/>
-          </w:tcPr>
-          <w:p>
-            <w:pPr>
-              <w:rPr>
-                <w:b/>
-                <w:bCs/>
-              </w:rPr>
-            </w:pPr>
-            <w:r>
-              <w:rPr>
-                <w:b/>
-                <w:bCs/>
-              </w:rPr>
+            <w:shd w:val="clear" w:color="auto" w:fill="ACB9CA" w:themeFill="text2" w:themeFillTint="66"/>
+            <w:hideMark/>
+          </w:tcPr>
+          <w:p>
+            <w:r>
               <w:t>Command</w:t>
             </w:r>
           </w:p>
@@ -75,6 +67,7 @@
         <w:tc>
           <w:tcPr>
             <w:tcW w:w="0" w:type="auto"/>
+            <w:shd w:val="clear" w:color="auto" w:fill="ACB9CA" w:themeFill="text2" w:themeFillTint="66"/>
             <w:hideMark/>
           </w:tcPr>
           <w:p>
@@ -90,6 +83,7 @@
         <w:tc>
           <w:tcPr>
             <w:tcW w:w="2141" w:type="dxa"/>
+            <w:shd w:val="clear" w:color="auto" w:fill="ACB9CA" w:themeFill="text2" w:themeFillTint="66"/>
           </w:tcPr>
           <w:p>
             <w:pPr>
@@ -106,7 +100,8 @@
         </w:tc>
         <w:tc>
           <w:tcPr>
-            <w:tcW w:w="5243" w:type="dxa"/>
+            <w:tcW w:w="5242" w:type="dxa"/>
+            <w:shd w:val="clear" w:color="auto" w:fill="ACB9CA" w:themeFill="text2" w:themeFillTint="66"/>
             <w:hideMark/>
           </w:tcPr>
           <w:p>
@@ -123,21 +118,24 @@
       <w:tr>
         <w:trPr>
           <w:cnfStyle w:val="000000100000" w:firstRow="0" w:lastRow="0" w:firstColumn="0" w:lastColumn="0" w:oddVBand="0" w:evenVBand="0" w:oddHBand="1" w:evenHBand="0" w:firstRowFirstColumn="0" w:firstRowLastColumn="0" w:lastRowFirstColumn="0" w:lastRowLastColumn="0"/>
+          <w:trHeight w:val="397"/>
         </w:trPr>
         <w:tc>
           <w:tcPr>
             <w:cnfStyle w:val="001000000000" w:firstRow="0" w:lastRow="0" w:firstColumn="1" w:lastColumn="0" w:oddVBand="0" w:evenVBand="0" w:oddHBand="0" w:evenHBand="0" w:firstRowFirstColumn="0" w:firstRowLastColumn="0" w:lastRowFirstColumn="0" w:lastRowLastColumn="0"/>
             <w:tcW w:w="0" w:type="auto"/>
-            <w:hideMark/>
-          </w:tcPr>
-          <w:p>
-            <w:pPr>
-              <w:spacing w:after="160" w:line="259" w:lineRule="auto"/>
-              <w:rPr>
-                <w:b w:val="0"/>
-                <w:bCs w:val="0"/>
-              </w:rPr>
-            </w:pPr>
+            <w:shd w:val="clear" w:color="auto" w:fill="D9E2F3" w:themeFill="accent1" w:themeFillTint="33"/>
+            <w:hideMark/>
+          </w:tcPr>
+          <w:p>
+            <w:pPr>
+              <w:spacing w:after="160" w:line="259" w:lineRule="auto"/>
+              <w:rPr>
+                <w:b w:val="0"/>
+                <w:bCs w:val="0"/>
+              </w:rPr>
+            </w:pPr>
+            <w:proofErr w:type="spellStart"/>
             <w:r>
               <w:rPr>
                 <w:b w:val="0"/>
@@ -145,11 +143,13 @@
               </w:rPr>
               <w:t>todeg</w:t>
             </w:r>
-          </w:p>
-        </w:tc>
-        <w:tc>
-          <w:tcPr>
-            <w:tcW w:w="0" w:type="auto"/>
+            <w:proofErr w:type="spellEnd"/>
+          </w:p>
+        </w:tc>
+        <w:tc>
+          <w:tcPr>
+            <w:tcW w:w="0" w:type="auto"/>
+            <w:shd w:val="clear" w:color="auto" w:fill="D9E2F3" w:themeFill="accent1" w:themeFillTint="33"/>
             <w:hideMark/>
           </w:tcPr>
           <w:p>
@@ -165,6 +165,7 @@
         <w:tc>
           <w:tcPr>
             <w:tcW w:w="2141" w:type="dxa"/>
+            <w:shd w:val="clear" w:color="auto" w:fill="D9E2F3" w:themeFill="accent1" w:themeFillTint="33"/>
           </w:tcPr>
           <w:p>
             <w:pPr>
@@ -177,7 +178,8 @@
         </w:tc>
         <w:tc>
           <w:tcPr>
-            <w:tcW w:w="5243" w:type="dxa"/>
+            <w:tcW w:w="5242" w:type="dxa"/>
+            <w:shd w:val="clear" w:color="auto" w:fill="D9E2F3" w:themeFill="accent1" w:themeFillTint="33"/>
             <w:hideMark/>
           </w:tcPr>
           <w:p>
@@ -192,20 +194,25 @@
         </w:tc>
       </w:tr>
       <w:tr>
+        <w:trPr>
+          <w:trHeight w:val="397"/>
+        </w:trPr>
         <w:tc>
           <w:tcPr>
             <w:cnfStyle w:val="001000000000" w:firstRow="0" w:lastRow="0" w:firstColumn="1" w:lastColumn="0" w:oddVBand="0" w:evenVBand="0" w:oddHBand="0" w:evenHBand="0" w:firstRowFirstColumn="0" w:firstRowLastColumn="0" w:lastRowFirstColumn="0" w:lastRowLastColumn="0"/>
             <w:tcW w:w="0" w:type="auto"/>
-            <w:hideMark/>
-          </w:tcPr>
-          <w:p>
-            <w:pPr>
-              <w:spacing w:after="160" w:line="259" w:lineRule="auto"/>
-              <w:rPr>
-                <w:b w:val="0"/>
-                <w:bCs w:val="0"/>
-              </w:rPr>
-            </w:pPr>
+            <w:shd w:val="clear" w:color="auto" w:fill="D9E2F3" w:themeFill="accent1" w:themeFillTint="33"/>
+            <w:hideMark/>
+          </w:tcPr>
+          <w:p>
+            <w:pPr>
+              <w:spacing w:after="160" w:line="259" w:lineRule="auto"/>
+              <w:rPr>
+                <w:b w:val="0"/>
+                <w:bCs w:val="0"/>
+              </w:rPr>
+            </w:pPr>
+            <w:proofErr w:type="spellStart"/>
             <w:r>
               <w:rPr>
                 <w:b w:val="0"/>
@@ -213,11 +220,13 @@
               </w:rPr>
               <w:t>bydeg</w:t>
             </w:r>
-          </w:p>
-        </w:tc>
-        <w:tc>
-          <w:tcPr>
-            <w:tcW w:w="0" w:type="auto"/>
+            <w:proofErr w:type="spellEnd"/>
+          </w:p>
+        </w:tc>
+        <w:tc>
+          <w:tcPr>
+            <w:tcW w:w="0" w:type="auto"/>
+            <w:shd w:val="clear" w:color="auto" w:fill="D9E2F3" w:themeFill="accent1" w:themeFillTint="33"/>
             <w:hideMark/>
           </w:tcPr>
           <w:p>
@@ -233,6 +242,7 @@
         <w:tc>
           <w:tcPr>
             <w:tcW w:w="2141" w:type="dxa"/>
+            <w:shd w:val="clear" w:color="auto" w:fill="D9E2F3" w:themeFill="accent1" w:themeFillTint="33"/>
           </w:tcPr>
           <w:p>
             <w:pPr>
@@ -245,7 +255,8 @@
         </w:tc>
         <w:tc>
           <w:tcPr>
-            <w:tcW w:w="5243" w:type="dxa"/>
+            <w:tcW w:w="5242" w:type="dxa"/>
+            <w:shd w:val="clear" w:color="auto" w:fill="D9E2F3" w:themeFill="accent1" w:themeFillTint="33"/>
             <w:hideMark/>
           </w:tcPr>
           <w:p>
@@ -262,21 +273,24 @@
       <w:tr>
         <w:trPr>
           <w:cnfStyle w:val="000000100000" w:firstRow="0" w:lastRow="0" w:firstColumn="0" w:lastColumn="0" w:oddVBand="0" w:evenVBand="0" w:oddHBand="1" w:evenHBand="0" w:firstRowFirstColumn="0" w:firstRowLastColumn="0" w:lastRowFirstColumn="0" w:lastRowLastColumn="0"/>
+          <w:trHeight w:val="397"/>
         </w:trPr>
         <w:tc>
           <w:tcPr>
             <w:cnfStyle w:val="001000000000" w:firstRow="0" w:lastRow="0" w:firstColumn="1" w:lastColumn="0" w:oddVBand="0" w:evenVBand="0" w:oddHBand="0" w:evenHBand="0" w:firstRowFirstColumn="0" w:firstRowLastColumn="0" w:lastRowFirstColumn="0" w:lastRowLastColumn="0"/>
             <w:tcW w:w="0" w:type="auto"/>
-            <w:hideMark/>
-          </w:tcPr>
-          <w:p>
-            <w:pPr>
-              <w:spacing w:after="160" w:line="259" w:lineRule="auto"/>
-              <w:rPr>
-                <w:b w:val="0"/>
-                <w:bCs w:val="0"/>
-              </w:rPr>
-            </w:pPr>
+            <w:shd w:val="clear" w:color="auto" w:fill="D9E2F3" w:themeFill="accent1" w:themeFillTint="33"/>
+            <w:hideMark/>
+          </w:tcPr>
+          <w:p>
+            <w:pPr>
+              <w:spacing w:after="160" w:line="259" w:lineRule="auto"/>
+              <w:rPr>
+                <w:b w:val="0"/>
+                <w:bCs w:val="0"/>
+              </w:rPr>
+            </w:pPr>
+            <w:proofErr w:type="spellStart"/>
             <w:r>
               <w:rPr>
                 <w:b w:val="0"/>
@@ -284,26 +298,31 @@
               </w:rPr>
               <w:t>tostep</w:t>
             </w:r>
-          </w:p>
-        </w:tc>
-        <w:tc>
-          <w:tcPr>
-            <w:tcW w:w="0" w:type="auto"/>
-            <w:hideMark/>
-          </w:tcPr>
-          <w:p>
-            <w:pPr>
-              <w:spacing w:after="160" w:line="259" w:lineRule="auto"/>
-              <w:cnfStyle w:val="000000100000" w:firstRow="0" w:lastRow="0" w:firstColumn="0" w:lastColumn="0" w:oddVBand="0" w:evenVBand="0" w:oddHBand="1" w:evenHBand="0" w:firstRowFirstColumn="0" w:firstRowLastColumn="0" w:lastRowFirstColumn="0" w:lastRowLastColumn="0"/>
-            </w:pPr>
+            <w:proofErr w:type="spellEnd"/>
+          </w:p>
+        </w:tc>
+        <w:tc>
+          <w:tcPr>
+            <w:tcW w:w="0" w:type="auto"/>
+            <w:shd w:val="clear" w:color="auto" w:fill="D9E2F3" w:themeFill="accent1" w:themeFillTint="33"/>
+            <w:hideMark/>
+          </w:tcPr>
+          <w:p>
+            <w:pPr>
+              <w:spacing w:after="160" w:line="259" w:lineRule="auto"/>
+              <w:cnfStyle w:val="000000100000" w:firstRow="0" w:lastRow="0" w:firstColumn="0" w:lastColumn="0" w:oddVBand="0" w:evenVBand="0" w:oddHBand="1" w:evenHBand="0" w:firstRowFirstColumn="0" w:firstRowLastColumn="0" w:lastRowFirstColumn="0" w:lastRowLastColumn="0"/>
+            </w:pPr>
+            <w:proofErr w:type="spellStart"/>
             <w:r>
               <w:t>ts</w:t>
             </w:r>
+            <w:proofErr w:type="spellEnd"/>
           </w:p>
         </w:tc>
         <w:tc>
           <w:tcPr>
             <w:tcW w:w="2141" w:type="dxa"/>
+            <w:shd w:val="clear" w:color="auto" w:fill="D9E2F3" w:themeFill="accent1" w:themeFillTint="33"/>
           </w:tcPr>
           <w:p>
             <w:pPr>
@@ -316,7 +335,8 @@
         </w:tc>
         <w:tc>
           <w:tcPr>
-            <w:tcW w:w="5243" w:type="dxa"/>
+            <w:tcW w:w="5242" w:type="dxa"/>
+            <w:shd w:val="clear" w:color="auto" w:fill="D9E2F3" w:themeFill="accent1" w:themeFillTint="33"/>
             <w:hideMark/>
           </w:tcPr>
           <w:p>
@@ -331,20 +351,25 @@
         </w:tc>
       </w:tr>
       <w:tr>
+        <w:trPr>
+          <w:trHeight w:val="397"/>
+        </w:trPr>
         <w:tc>
           <w:tcPr>
             <w:cnfStyle w:val="001000000000" w:firstRow="0" w:lastRow="0" w:firstColumn="1" w:lastColumn="0" w:oddVBand="0" w:evenVBand="0" w:oddHBand="0" w:evenHBand="0" w:firstRowFirstColumn="0" w:firstRowLastColumn="0" w:lastRowFirstColumn="0" w:lastRowLastColumn="0"/>
             <w:tcW w:w="0" w:type="auto"/>
-            <w:hideMark/>
-          </w:tcPr>
-          <w:p>
-            <w:pPr>
-              <w:spacing w:after="160" w:line="259" w:lineRule="auto"/>
-              <w:rPr>
-                <w:b w:val="0"/>
-                <w:bCs w:val="0"/>
-              </w:rPr>
-            </w:pPr>
+            <w:shd w:val="clear" w:color="auto" w:fill="D9E2F3" w:themeFill="accent1" w:themeFillTint="33"/>
+            <w:hideMark/>
+          </w:tcPr>
+          <w:p>
+            <w:pPr>
+              <w:spacing w:after="160" w:line="259" w:lineRule="auto"/>
+              <w:rPr>
+                <w:b w:val="0"/>
+                <w:bCs w:val="0"/>
+              </w:rPr>
+            </w:pPr>
+            <w:proofErr w:type="spellStart"/>
             <w:r>
               <w:rPr>
                 <w:b w:val="0"/>
@@ -352,11 +377,13 @@
               </w:rPr>
               <w:t>bystep</w:t>
             </w:r>
-          </w:p>
-        </w:tc>
-        <w:tc>
-          <w:tcPr>
-            <w:tcW w:w="0" w:type="auto"/>
+            <w:proofErr w:type="spellEnd"/>
+          </w:p>
+        </w:tc>
+        <w:tc>
+          <w:tcPr>
+            <w:tcW w:w="0" w:type="auto"/>
+            <w:shd w:val="clear" w:color="auto" w:fill="D9E2F3" w:themeFill="accent1" w:themeFillTint="33"/>
             <w:hideMark/>
           </w:tcPr>
           <w:p>
@@ -372,6 +399,7 @@
         <w:tc>
           <w:tcPr>
             <w:tcW w:w="2141" w:type="dxa"/>
+            <w:shd w:val="clear" w:color="auto" w:fill="D9E2F3" w:themeFill="accent1" w:themeFillTint="33"/>
           </w:tcPr>
           <w:p>
             <w:pPr>
@@ -384,7 +412,8 @@
         </w:tc>
         <w:tc>
           <w:tcPr>
-            <w:tcW w:w="5243" w:type="dxa"/>
+            <w:tcW w:w="5242" w:type="dxa"/>
+            <w:shd w:val="clear" w:color="auto" w:fill="D9E2F3" w:themeFill="accent1" w:themeFillTint="33"/>
             <w:hideMark/>
           </w:tcPr>
           <w:p>
@@ -401,21 +430,24 @@
       <w:tr>
         <w:trPr>
           <w:cnfStyle w:val="000000100000" w:firstRow="0" w:lastRow="0" w:firstColumn="0" w:lastColumn="0" w:oddVBand="0" w:evenVBand="0" w:oddHBand="1" w:evenHBand="0" w:firstRowFirstColumn="0" w:firstRowLastColumn="0" w:lastRowFirstColumn="0" w:lastRowLastColumn="0"/>
+          <w:trHeight w:val="397"/>
         </w:trPr>
         <w:tc>
           <w:tcPr>
             <w:cnfStyle w:val="001000000000" w:firstRow="0" w:lastRow="0" w:firstColumn="1" w:lastColumn="0" w:oddVBand="0" w:evenVBand="0" w:oddHBand="0" w:evenHBand="0" w:firstRowFirstColumn="0" w:firstRowLastColumn="0" w:lastRowFirstColumn="0" w:lastRowLastColumn="0"/>
             <w:tcW w:w="0" w:type="auto"/>
-            <w:hideMark/>
-          </w:tcPr>
-          <w:p>
-            <w:pPr>
-              <w:spacing w:after="160" w:line="259" w:lineRule="auto"/>
-              <w:rPr>
-                <w:b w:val="0"/>
-                <w:bCs w:val="0"/>
-              </w:rPr>
-            </w:pPr>
+            <w:shd w:val="clear" w:color="auto" w:fill="D9E2F3" w:themeFill="accent1" w:themeFillTint="33"/>
+            <w:hideMark/>
+          </w:tcPr>
+          <w:p>
+            <w:pPr>
+              <w:spacing w:after="160" w:line="259" w:lineRule="auto"/>
+              <w:rPr>
+                <w:b w:val="0"/>
+                <w:bCs w:val="0"/>
+              </w:rPr>
+            </w:pPr>
+            <w:proofErr w:type="spellStart"/>
             <w:r>
               <w:rPr>
                 <w:b w:val="0"/>
@@ -423,26 +455,31 @@
               </w:rPr>
               <w:t>tohole</w:t>
             </w:r>
-          </w:p>
-        </w:tc>
-        <w:tc>
-          <w:tcPr>
-            <w:tcW w:w="0" w:type="auto"/>
-            <w:hideMark/>
-          </w:tcPr>
-          <w:p>
-            <w:pPr>
-              <w:spacing w:after="160" w:line="259" w:lineRule="auto"/>
-              <w:cnfStyle w:val="000000100000" w:firstRow="0" w:lastRow="0" w:firstColumn="0" w:lastColumn="0" w:oddVBand="0" w:evenVBand="0" w:oddHBand="1" w:evenHBand="0" w:firstRowFirstColumn="0" w:firstRowLastColumn="0" w:lastRowFirstColumn="0" w:lastRowLastColumn="0"/>
-            </w:pPr>
+            <w:proofErr w:type="spellEnd"/>
+          </w:p>
+        </w:tc>
+        <w:tc>
+          <w:tcPr>
+            <w:tcW w:w="0" w:type="auto"/>
+            <w:shd w:val="clear" w:color="auto" w:fill="D9E2F3" w:themeFill="accent1" w:themeFillTint="33"/>
+            <w:hideMark/>
+          </w:tcPr>
+          <w:p>
+            <w:pPr>
+              <w:spacing w:after="160" w:line="259" w:lineRule="auto"/>
+              <w:cnfStyle w:val="000000100000" w:firstRow="0" w:lastRow="0" w:firstColumn="0" w:lastColumn="0" w:oddVBand="0" w:evenVBand="0" w:oddHBand="1" w:evenHBand="0" w:firstRowFirstColumn="0" w:firstRowLastColumn="0" w:lastRowFirstColumn="0" w:lastRowLastColumn="0"/>
+            </w:pPr>
+            <w:proofErr w:type="spellStart"/>
             <w:r>
               <w:t>th</w:t>
             </w:r>
+            <w:proofErr w:type="spellEnd"/>
           </w:p>
         </w:tc>
         <w:tc>
           <w:tcPr>
             <w:tcW w:w="2141" w:type="dxa"/>
+            <w:shd w:val="clear" w:color="auto" w:fill="D9E2F3" w:themeFill="accent1" w:themeFillTint="33"/>
           </w:tcPr>
           <w:p>
             <w:pPr>
@@ -455,7 +492,8 @@
         </w:tc>
         <w:tc>
           <w:tcPr>
-            <w:tcW w:w="5243" w:type="dxa"/>
+            <w:tcW w:w="5242" w:type="dxa"/>
+            <w:shd w:val="clear" w:color="auto" w:fill="D9E2F3" w:themeFill="accent1" w:themeFillTint="33"/>
             <w:hideMark/>
           </w:tcPr>
           <w:p>
@@ -470,20 +508,25 @@
         </w:tc>
       </w:tr>
       <w:tr>
+        <w:trPr>
+          <w:trHeight w:val="397"/>
+        </w:trPr>
         <w:tc>
           <w:tcPr>
             <w:cnfStyle w:val="001000000000" w:firstRow="0" w:lastRow="0" w:firstColumn="1" w:lastColumn="0" w:oddVBand="0" w:evenVBand="0" w:oddHBand="0" w:evenHBand="0" w:firstRowFirstColumn="0" w:firstRowLastColumn="0" w:lastRowFirstColumn="0" w:lastRowLastColumn="0"/>
             <w:tcW w:w="0" w:type="auto"/>
-            <w:hideMark/>
-          </w:tcPr>
-          <w:p>
-            <w:pPr>
-              <w:spacing w:after="160" w:line="259" w:lineRule="auto"/>
-              <w:rPr>
-                <w:b w:val="0"/>
-                <w:bCs w:val="0"/>
-              </w:rPr>
-            </w:pPr>
+            <w:shd w:val="clear" w:color="auto" w:fill="D9E2F3" w:themeFill="accent1" w:themeFillTint="33"/>
+            <w:hideMark/>
+          </w:tcPr>
+          <w:p>
+            <w:pPr>
+              <w:spacing w:after="160" w:line="259" w:lineRule="auto"/>
+              <w:rPr>
+                <w:b w:val="0"/>
+                <w:bCs w:val="0"/>
+              </w:rPr>
+            </w:pPr>
+            <w:proofErr w:type="spellStart"/>
             <w:r>
               <w:rPr>
                 <w:b w:val="0"/>
@@ -491,26 +534,31 @@
               </w:rPr>
               <w:t>byhole</w:t>
             </w:r>
-          </w:p>
-        </w:tc>
-        <w:tc>
-          <w:tcPr>
-            <w:tcW w:w="0" w:type="auto"/>
-            <w:hideMark/>
-          </w:tcPr>
-          <w:p>
-            <w:pPr>
-              <w:spacing w:after="160" w:line="259" w:lineRule="auto"/>
-              <w:cnfStyle w:val="000000000000" w:firstRow="0" w:lastRow="0" w:firstColumn="0" w:lastColumn="0" w:oddVBand="0" w:evenVBand="0" w:oddHBand="0" w:evenHBand="0" w:firstRowFirstColumn="0" w:firstRowLastColumn="0" w:lastRowFirstColumn="0" w:lastRowLastColumn="0"/>
-            </w:pPr>
+            <w:proofErr w:type="spellEnd"/>
+          </w:p>
+        </w:tc>
+        <w:tc>
+          <w:tcPr>
+            <w:tcW w:w="0" w:type="auto"/>
+            <w:shd w:val="clear" w:color="auto" w:fill="D9E2F3" w:themeFill="accent1" w:themeFillTint="33"/>
+            <w:hideMark/>
+          </w:tcPr>
+          <w:p>
+            <w:pPr>
+              <w:spacing w:after="160" w:line="259" w:lineRule="auto"/>
+              <w:cnfStyle w:val="000000000000" w:firstRow="0" w:lastRow="0" w:firstColumn="0" w:lastColumn="0" w:oddVBand="0" w:evenVBand="0" w:oddHBand="0" w:evenHBand="0" w:firstRowFirstColumn="0" w:firstRowLastColumn="0" w:lastRowFirstColumn="0" w:lastRowLastColumn="0"/>
+            </w:pPr>
+            <w:proofErr w:type="spellStart"/>
             <w:r>
               <w:t>bh</w:t>
             </w:r>
+            <w:proofErr w:type="spellEnd"/>
           </w:p>
         </w:tc>
         <w:tc>
           <w:tcPr>
             <w:tcW w:w="2141" w:type="dxa"/>
+            <w:shd w:val="clear" w:color="auto" w:fill="D9E2F3" w:themeFill="accent1" w:themeFillTint="33"/>
           </w:tcPr>
           <w:p>
             <w:pPr>
@@ -523,7 +571,8 @@
         </w:tc>
         <w:tc>
           <w:tcPr>
-            <w:tcW w:w="5243" w:type="dxa"/>
+            <w:tcW w:w="5242" w:type="dxa"/>
+            <w:shd w:val="clear" w:color="auto" w:fill="D9E2F3" w:themeFill="accent1" w:themeFillTint="33"/>
             <w:hideMark/>
           </w:tcPr>
           <w:p>
@@ -540,48 +589,52 @@
       <w:tr>
         <w:trPr>
           <w:cnfStyle w:val="000000100000" w:firstRow="0" w:lastRow="0" w:firstColumn="0" w:lastColumn="0" w:oddVBand="0" w:evenVBand="0" w:oddHBand="1" w:evenHBand="0" w:firstRowFirstColumn="0" w:firstRowLastColumn="0" w:lastRowFirstColumn="0" w:lastRowLastColumn="0"/>
+          <w:trHeight w:val="397"/>
         </w:trPr>
         <w:tc>
           <w:tcPr>
             <w:cnfStyle w:val="001000000000" w:firstRow="0" w:lastRow="0" w:firstColumn="1" w:lastColumn="0" w:oddVBand="0" w:evenVBand="0" w:oddHBand="0" w:evenHBand="0" w:firstRowFirstColumn="0" w:firstRowLastColumn="0" w:lastRowFirstColumn="0" w:lastRowLastColumn="0"/>
             <w:tcW w:w="0" w:type="auto"/>
-            <w:hideMark/>
-          </w:tcPr>
-          <w:p>
-            <w:pPr>
-              <w:spacing w:after="160" w:line="259" w:lineRule="auto"/>
-              <w:rPr>
-                <w:b w:val="0"/>
-                <w:bCs w:val="0"/>
-              </w:rPr>
-            </w:pPr>
-            <w:r>
-              <w:rPr>
-                <w:b w:val="0"/>
-                <w:bCs w:val="0"/>
-              </w:rPr>
-              <w:t>setdeg</w:t>
-            </w:r>
-          </w:p>
-        </w:tc>
-        <w:tc>
-          <w:tcPr>
-            <w:tcW w:w="0" w:type="auto"/>
-            <w:hideMark/>
-          </w:tcPr>
-          <w:p>
-            <w:pPr>
-              <w:spacing w:after="160" w:line="259" w:lineRule="auto"/>
-              <w:cnfStyle w:val="000000100000" w:firstRow="0" w:lastRow="0" w:firstColumn="0" w:lastColumn="0" w:oddVBand="0" w:evenVBand="0" w:oddHBand="1" w:evenHBand="0" w:firstRowFirstColumn="0" w:firstRowLastColumn="0" w:lastRowFirstColumn="0" w:lastRowLastColumn="0"/>
-            </w:pPr>
-            <w:r>
-              <w:t>sd</w:t>
-            </w:r>
+            <w:shd w:val="clear" w:color="auto" w:fill="FFF2CC" w:themeFill="accent4" w:themeFillTint="33"/>
+          </w:tcPr>
+          <w:p>
+            <w:pPr>
+              <w:rPr>
+                <w:b w:val="0"/>
+                <w:bCs w:val="0"/>
+              </w:rPr>
+            </w:pPr>
+            <w:proofErr w:type="spellStart"/>
+            <w:r>
+              <w:rPr>
+                <w:b w:val="0"/>
+                <w:bCs w:val="0"/>
+              </w:rPr>
+              <w:t>todegease</w:t>
+            </w:r>
+            <w:proofErr w:type="spellEnd"/>
+          </w:p>
+        </w:tc>
+        <w:tc>
+          <w:tcPr>
+            <w:tcW w:w="0" w:type="auto"/>
+            <w:shd w:val="clear" w:color="auto" w:fill="FFF2CC" w:themeFill="accent4" w:themeFillTint="33"/>
+          </w:tcPr>
+          <w:p>
+            <w:pPr>
+              <w:cnfStyle w:val="000000100000" w:firstRow="0" w:lastRow="0" w:firstColumn="0" w:lastColumn="0" w:oddVBand="0" w:evenVBand="0" w:oddHBand="1" w:evenHBand="0" w:firstRowFirstColumn="0" w:firstRowLastColumn="0" w:lastRowFirstColumn="0" w:lastRowLastColumn="0"/>
+            </w:pPr>
+            <w:proofErr w:type="spellStart"/>
+            <w:r>
+              <w:t>tde</w:t>
+            </w:r>
+            <w:proofErr w:type="spellEnd"/>
           </w:p>
         </w:tc>
         <w:tc>
           <w:tcPr>
             <w:tcW w:w="2141" w:type="dxa"/>
+            <w:shd w:val="clear" w:color="auto" w:fill="FFF2CC" w:themeFill="accent4" w:themeFillTint="33"/>
           </w:tcPr>
           <w:p>
             <w:pPr>
@@ -594,84 +647,88 @@
         </w:tc>
         <w:tc>
           <w:tcPr>
-            <w:tcW w:w="5243" w:type="dxa"/>
-            <w:hideMark/>
-          </w:tcPr>
-          <w:p>
-            <w:pPr>
-              <w:spacing w:after="160" w:line="259" w:lineRule="auto"/>
-              <w:cnfStyle w:val="000000100000" w:firstRow="0" w:lastRow="0" w:firstColumn="0" w:lastColumn="0" w:oddVBand="0" w:evenVBand="0" w:oddHBand="1" w:evenHBand="0" w:firstRowFirstColumn="0" w:firstRowLastColumn="0" w:lastRowFirstColumn="0" w:lastRowLastColumn="0"/>
-            </w:pPr>
-            <w:r>
-              <w:t>Set the current position in degrees.</w:t>
+            <w:tcW w:w="5242" w:type="dxa"/>
+            <w:shd w:val="clear" w:color="auto" w:fill="FFF2CC" w:themeFill="accent4" w:themeFillTint="33"/>
+          </w:tcPr>
+          <w:p>
+            <w:pPr>
+              <w:cnfStyle w:val="000000100000" w:firstRow="0" w:lastRow="0" w:firstColumn="0" w:lastColumn="0" w:oddVBand="0" w:evenVBand="0" w:oddHBand="1" w:evenHBand="0" w:firstRowFirstColumn="0" w:firstRowLastColumn="0" w:lastRowFirstColumn="0" w:lastRowLastColumn="0"/>
+            </w:pPr>
+            <w:r>
+              <w:t>Rotate to an absolute degree position with ease.</w:t>
             </w:r>
           </w:p>
         </w:tc>
       </w:tr>
       <w:tr>
+        <w:trPr>
+          <w:trHeight w:val="397"/>
+        </w:trPr>
         <w:tc>
           <w:tcPr>
             <w:cnfStyle w:val="001000000000" w:firstRow="0" w:lastRow="0" w:firstColumn="1" w:lastColumn="0" w:oddVBand="0" w:evenVBand="0" w:oddHBand="0" w:evenHBand="0" w:firstRowFirstColumn="0" w:firstRowLastColumn="0" w:lastRowFirstColumn="0" w:lastRowLastColumn="0"/>
             <w:tcW w:w="0" w:type="auto"/>
-            <w:hideMark/>
-          </w:tcPr>
-          <w:p>
-            <w:pPr>
-              <w:spacing w:after="160" w:line="259" w:lineRule="auto"/>
-              <w:rPr>
-                <w:b w:val="0"/>
-                <w:bCs w:val="0"/>
-              </w:rPr>
-            </w:pPr>
-            <w:r>
-              <w:rPr>
-                <w:b w:val="0"/>
-                <w:bCs w:val="0"/>
-              </w:rPr>
-              <w:t>setstep</w:t>
-            </w:r>
-          </w:p>
-        </w:tc>
-        <w:tc>
-          <w:tcPr>
-            <w:tcW w:w="0" w:type="auto"/>
-            <w:hideMark/>
-          </w:tcPr>
-          <w:p>
-            <w:pPr>
-              <w:spacing w:after="160" w:line="259" w:lineRule="auto"/>
-              <w:cnfStyle w:val="000000000000" w:firstRow="0" w:lastRow="0" w:firstColumn="0" w:lastColumn="0" w:oddVBand="0" w:evenVBand="0" w:oddHBand="0" w:evenHBand="0" w:firstRowFirstColumn="0" w:firstRowLastColumn="0" w:lastRowFirstColumn="0" w:lastRowLastColumn="0"/>
-            </w:pPr>
-            <w:r>
-              <w:t>ss</w:t>
-            </w:r>
+            <w:shd w:val="clear" w:color="auto" w:fill="FFF2CC" w:themeFill="accent4" w:themeFillTint="33"/>
+          </w:tcPr>
+          <w:p>
+            <w:pPr>
+              <w:rPr>
+                <w:b w:val="0"/>
+                <w:bCs w:val="0"/>
+              </w:rPr>
+            </w:pPr>
+            <w:proofErr w:type="spellStart"/>
+            <w:r>
+              <w:rPr>
+                <w:b w:val="0"/>
+                <w:bCs w:val="0"/>
+              </w:rPr>
+              <w:t>bydegease</w:t>
+            </w:r>
+            <w:proofErr w:type="spellEnd"/>
+          </w:p>
+        </w:tc>
+        <w:tc>
+          <w:tcPr>
+            <w:tcW w:w="0" w:type="auto"/>
+            <w:shd w:val="clear" w:color="auto" w:fill="FFF2CC" w:themeFill="accent4" w:themeFillTint="33"/>
+          </w:tcPr>
+          <w:p>
+            <w:pPr>
+              <w:cnfStyle w:val="000000000000" w:firstRow="0" w:lastRow="0" w:firstColumn="0" w:lastColumn="0" w:oddVBand="0" w:evenVBand="0" w:oddHBand="0" w:evenHBand="0" w:firstRowFirstColumn="0" w:firstRowLastColumn="0" w:lastRowFirstColumn="0" w:lastRowLastColumn="0"/>
+            </w:pPr>
+            <w:proofErr w:type="spellStart"/>
+            <w:r>
+              <w:t>bde</w:t>
+            </w:r>
+            <w:proofErr w:type="spellEnd"/>
           </w:p>
         </w:tc>
         <w:tc>
           <w:tcPr>
             <w:tcW w:w="2141" w:type="dxa"/>
-          </w:tcPr>
-          <w:p>
-            <w:pPr>
-              <w:cnfStyle w:val="000000000000" w:firstRow="0" w:lastRow="0" w:firstColumn="0" w:lastColumn="0" w:oddVBand="0" w:evenVBand="0" w:oddHBand="0" w:evenHBand="0" w:firstRowFirstColumn="0" w:firstRowLastColumn="0" w:lastRowFirstColumn="0" w:lastRowLastColumn="0"/>
-            </w:pPr>
-            <w:r>
-              <w:t>int (steps)</w:t>
-            </w:r>
-          </w:p>
-        </w:tc>
-        <w:tc>
-          <w:tcPr>
-            <w:tcW w:w="5243" w:type="dxa"/>
-            <w:hideMark/>
-          </w:tcPr>
-          <w:p>
-            <w:pPr>
-              <w:spacing w:after="160" w:line="259" w:lineRule="auto"/>
-              <w:cnfStyle w:val="000000000000" w:firstRow="0" w:lastRow="0" w:firstColumn="0" w:lastColumn="0" w:oddVBand="0" w:evenVBand="0" w:oddHBand="0" w:evenHBand="0" w:firstRowFirstColumn="0" w:firstRowLastColumn="0" w:lastRowFirstColumn="0" w:lastRowLastColumn="0"/>
-            </w:pPr>
-            <w:r>
-              <w:t>Set the current position in steps.</w:t>
+            <w:shd w:val="clear" w:color="auto" w:fill="FFF2CC" w:themeFill="accent4" w:themeFillTint="33"/>
+          </w:tcPr>
+          <w:p>
+            <w:pPr>
+              <w:cnfStyle w:val="000000000000" w:firstRow="0" w:lastRow="0" w:firstColumn="0" w:lastColumn="0" w:oddVBand="0" w:evenVBand="0" w:oddHBand="0" w:evenHBand="0" w:firstRowFirstColumn="0" w:firstRowLastColumn="0" w:lastRowFirstColumn="0" w:lastRowLastColumn="0"/>
+            </w:pPr>
+            <w:r>
+              <w:t>float (degrees)</w:t>
+            </w:r>
+          </w:p>
+        </w:tc>
+        <w:tc>
+          <w:tcPr>
+            <w:tcW w:w="5242" w:type="dxa"/>
+            <w:shd w:val="clear" w:color="auto" w:fill="FFF2CC" w:themeFill="accent4" w:themeFillTint="33"/>
+          </w:tcPr>
+          <w:p>
+            <w:pPr>
+              <w:cnfStyle w:val="000000000000" w:firstRow="0" w:lastRow="0" w:firstColumn="0" w:lastColumn="0" w:oddVBand="0" w:evenVBand="0" w:oddHBand="0" w:evenHBand="0" w:firstRowFirstColumn="0" w:firstRowLastColumn="0" w:lastRowFirstColumn="0" w:lastRowLastColumn="0"/>
+            </w:pPr>
+            <w:r>
+              <w:t>Rotate by a specified degree with ease.</w:t>
             </w:r>
           </w:p>
         </w:tc>
@@ -679,138 +736,146 @@
       <w:tr>
         <w:trPr>
           <w:cnfStyle w:val="000000100000" w:firstRow="0" w:lastRow="0" w:firstColumn="0" w:lastColumn="0" w:oddVBand="0" w:evenVBand="0" w:oddHBand="1" w:evenHBand="0" w:firstRowFirstColumn="0" w:firstRowLastColumn="0" w:lastRowFirstColumn="0" w:lastRowLastColumn="0"/>
+          <w:trHeight w:val="397"/>
         </w:trPr>
         <w:tc>
           <w:tcPr>
             <w:cnfStyle w:val="001000000000" w:firstRow="0" w:lastRow="0" w:firstColumn="1" w:lastColumn="0" w:oddVBand="0" w:evenVBand="0" w:oddHBand="0" w:evenHBand="0" w:firstRowFirstColumn="0" w:firstRowLastColumn="0" w:lastRowFirstColumn="0" w:lastRowLastColumn="0"/>
             <w:tcW w:w="0" w:type="auto"/>
-            <w:hideMark/>
-          </w:tcPr>
-          <w:p>
-            <w:pPr>
-              <w:spacing w:after="160" w:line="259" w:lineRule="auto"/>
-              <w:rPr>
-                <w:b w:val="0"/>
-                <w:bCs w:val="0"/>
-              </w:rPr>
-            </w:pPr>
-            <w:r>
-              <w:rPr>
-                <w:b w:val="0"/>
-                <w:bCs w:val="0"/>
-              </w:rPr>
-              <w:t>settlr</w:t>
-            </w:r>
-          </w:p>
-        </w:tc>
-        <w:tc>
-          <w:tcPr>
-            <w:tcW w:w="0" w:type="auto"/>
-            <w:hideMark/>
-          </w:tcPr>
-          <w:p>
-            <w:pPr>
-              <w:spacing w:after="160" w:line="259" w:lineRule="auto"/>
-              <w:cnfStyle w:val="000000100000" w:firstRow="0" w:lastRow="0" w:firstColumn="0" w:lastColumn="0" w:oddVBand="0" w:evenVBand="0" w:oddHBand="1" w:evenHBand="0" w:firstRowFirstColumn="0" w:firstRowLastColumn="0" w:lastRowFirstColumn="0" w:lastRowLastColumn="0"/>
-            </w:pPr>
-            <w:r>
-              <w:t>st</w:t>
-            </w:r>
+            <w:shd w:val="clear" w:color="auto" w:fill="FFF2CC" w:themeFill="accent4" w:themeFillTint="33"/>
+          </w:tcPr>
+          <w:p>
+            <w:pPr>
+              <w:rPr>
+                <w:b w:val="0"/>
+                <w:bCs w:val="0"/>
+              </w:rPr>
+            </w:pPr>
+            <w:proofErr w:type="spellStart"/>
+            <w:r>
+              <w:rPr>
+                <w:b w:val="0"/>
+                <w:bCs w:val="0"/>
+              </w:rPr>
+              <w:t>tostepease</w:t>
+            </w:r>
+            <w:proofErr w:type="spellEnd"/>
+          </w:p>
+        </w:tc>
+        <w:tc>
+          <w:tcPr>
+            <w:tcW w:w="0" w:type="auto"/>
+            <w:shd w:val="clear" w:color="auto" w:fill="FFF2CC" w:themeFill="accent4" w:themeFillTint="33"/>
+          </w:tcPr>
+          <w:p>
+            <w:pPr>
+              <w:cnfStyle w:val="000000100000" w:firstRow="0" w:lastRow="0" w:firstColumn="0" w:lastColumn="0" w:oddVBand="0" w:evenVBand="0" w:oddHBand="1" w:evenHBand="0" w:firstRowFirstColumn="0" w:firstRowLastColumn="0" w:lastRowFirstColumn="0" w:lastRowLastColumn="0"/>
+            </w:pPr>
+            <w:proofErr w:type="spellStart"/>
+            <w:r>
+              <w:t>tse</w:t>
+            </w:r>
+            <w:proofErr w:type="spellEnd"/>
           </w:p>
         </w:tc>
         <w:tc>
           <w:tcPr>
             <w:tcW w:w="2141" w:type="dxa"/>
-          </w:tcPr>
-          <w:p>
-            <w:pPr>
-              <w:cnfStyle w:val="000000100000" w:firstRow="0" w:lastRow="0" w:firstColumn="0" w:lastColumn="0" w:oddVBand="0" w:evenVBand="0" w:oddHBand="1" w:evenHBand="0" w:firstRowFirstColumn="0" w:firstRowLastColumn="0" w:lastRowFirstColumn="0" w:lastRowLastColumn="0"/>
-            </w:pPr>
-            <w:r>
-              <w:t>int (microseconds)</w:t>
-            </w:r>
-          </w:p>
-        </w:tc>
-        <w:tc>
-          <w:tcPr>
-            <w:tcW w:w="5243" w:type="dxa"/>
-            <w:hideMark/>
-          </w:tcPr>
-          <w:p>
-            <w:pPr>
-              <w:spacing w:after="160" w:line="259" w:lineRule="auto"/>
-              <w:cnfStyle w:val="000000100000" w:firstRow="0" w:lastRow="0" w:firstColumn="0" w:lastColumn="0" w:oddVBand="0" w:evenVBand="0" w:oddHBand="1" w:evenHBand="0" w:firstRowFirstColumn="0" w:firstRowLastColumn="0" w:lastRowFirstColumn="0" w:lastRowLastColumn="0"/>
-            </w:pPr>
-            <w:r>
-              <w:t>Set the delay tolerance in microseconds.</w:t>
+            <w:shd w:val="clear" w:color="auto" w:fill="FFF2CC" w:themeFill="accent4" w:themeFillTint="33"/>
+          </w:tcPr>
+          <w:p>
+            <w:pPr>
+              <w:cnfStyle w:val="000000100000" w:firstRow="0" w:lastRow="0" w:firstColumn="0" w:lastColumn="0" w:oddVBand="0" w:evenVBand="0" w:oddHBand="1" w:evenHBand="0" w:firstRowFirstColumn="0" w:firstRowLastColumn="0" w:lastRowFirstColumn="0" w:lastRowLastColumn="0"/>
+            </w:pPr>
+            <w:r>
+              <w:t>int (steps)</w:t>
+            </w:r>
+          </w:p>
+        </w:tc>
+        <w:tc>
+          <w:tcPr>
+            <w:tcW w:w="5242" w:type="dxa"/>
+            <w:shd w:val="clear" w:color="auto" w:fill="FFF2CC" w:themeFill="accent4" w:themeFillTint="33"/>
+          </w:tcPr>
+          <w:p>
+            <w:pPr>
+              <w:cnfStyle w:val="000000100000" w:firstRow="0" w:lastRow="0" w:firstColumn="0" w:lastColumn="0" w:oddVBand="0" w:evenVBand="0" w:oddHBand="1" w:evenHBand="0" w:firstRowFirstColumn="0" w:firstRowLastColumn="0" w:lastRowFirstColumn="0" w:lastRowLastColumn="0"/>
+            </w:pPr>
+            <w:r>
+              <w:t>Rotate to an absolute step position with ease.</w:t>
             </w:r>
           </w:p>
         </w:tc>
       </w:tr>
       <w:tr>
+        <w:trPr>
+          <w:trHeight w:val="397"/>
+        </w:trPr>
         <w:tc>
           <w:tcPr>
             <w:cnfStyle w:val="001000000000" w:firstRow="0" w:lastRow="0" w:firstColumn="1" w:lastColumn="0" w:oddVBand="0" w:evenVBand="0" w:oddHBand="0" w:evenHBand="0" w:firstRowFirstColumn="0" w:firstRowLastColumn="0" w:lastRowFirstColumn="0" w:lastRowLastColumn="0"/>
             <w:tcW w:w="0" w:type="auto"/>
-            <w:hideMark/>
-          </w:tcPr>
-          <w:p>
-            <w:pPr>
-              <w:spacing w:after="160" w:line="259" w:lineRule="auto"/>
-              <w:rPr>
-                <w:b w:val="0"/>
-                <w:bCs w:val="0"/>
-              </w:rPr>
-            </w:pPr>
-            <w:r>
-              <w:rPr>
-                <w:b w:val="0"/>
-                <w:bCs w:val="0"/>
-              </w:rPr>
-              <w:t>setzero</w:t>
-            </w:r>
-          </w:p>
-        </w:tc>
-        <w:tc>
-          <w:tcPr>
-            <w:tcW w:w="0" w:type="auto"/>
-            <w:hideMark/>
-          </w:tcPr>
-          <w:p>
-            <w:pPr>
-              <w:spacing w:after="160" w:line="259" w:lineRule="auto"/>
-              <w:cnfStyle w:val="000000000000" w:firstRow="0" w:lastRow="0" w:firstColumn="0" w:lastColumn="0" w:oddVBand="0" w:evenVBand="0" w:oddHBand="0" w:evenHBand="0" w:firstRowFirstColumn="0" w:firstRowLastColumn="0" w:lastRowFirstColumn="0" w:lastRowLastColumn="0"/>
-            </w:pPr>
-            <w:r>
-              <w:t>sz</w:t>
-            </w:r>
+            <w:shd w:val="clear" w:color="auto" w:fill="FFF2CC" w:themeFill="accent4" w:themeFillTint="33"/>
+          </w:tcPr>
+          <w:p>
+            <w:pPr>
+              <w:rPr>
+                <w:b w:val="0"/>
+                <w:bCs w:val="0"/>
+              </w:rPr>
+            </w:pPr>
+            <w:proofErr w:type="spellStart"/>
+            <w:r>
+              <w:rPr>
+                <w:b w:val="0"/>
+                <w:bCs w:val="0"/>
+              </w:rPr>
+              <w:t>bystepease</w:t>
+            </w:r>
+            <w:proofErr w:type="spellEnd"/>
+          </w:p>
+        </w:tc>
+        <w:tc>
+          <w:tcPr>
+            <w:tcW w:w="0" w:type="auto"/>
+            <w:shd w:val="clear" w:color="auto" w:fill="FFF2CC" w:themeFill="accent4" w:themeFillTint="33"/>
+          </w:tcPr>
+          <w:p>
+            <w:pPr>
+              <w:cnfStyle w:val="000000000000" w:firstRow="0" w:lastRow="0" w:firstColumn="0" w:lastColumn="0" w:oddVBand="0" w:evenVBand="0" w:oddHBand="0" w:evenHBand="0" w:firstRowFirstColumn="0" w:firstRowLastColumn="0" w:lastRowFirstColumn="0" w:lastRowLastColumn="0"/>
+            </w:pPr>
+            <w:proofErr w:type="spellStart"/>
+            <w:r>
+              <w:t>bse</w:t>
+            </w:r>
+            <w:proofErr w:type="spellEnd"/>
           </w:p>
         </w:tc>
         <w:tc>
           <w:tcPr>
             <w:tcW w:w="2141" w:type="dxa"/>
-          </w:tcPr>
-          <w:p>
-            <w:pPr>
-              <w:cnfStyle w:val="000000000000" w:firstRow="0" w:lastRow="0" w:firstColumn="0" w:lastColumn="0" w:oddVBand="0" w:evenVBand="0" w:oddHBand="0" w:evenHBand="0" w:firstRowFirstColumn="0" w:firstRowLastColumn="0" w:lastRowFirstColumn="0" w:lastRowLastColumn="0"/>
-            </w:pPr>
-            <w:r>
-              <w:t>No parameter</w:t>
-            </w:r>
-          </w:p>
-        </w:tc>
-        <w:tc>
-          <w:tcPr>
-            <w:tcW w:w="5243" w:type="dxa"/>
-            <w:hideMark/>
-          </w:tcPr>
-          <w:p>
-            <w:pPr>
-              <w:spacing w:after="160" w:line="259" w:lineRule="auto"/>
-              <w:cnfStyle w:val="000000000000" w:firstRow="0" w:lastRow="0" w:firstColumn="0" w:lastColumn="0" w:oddVBand="0" w:evenVBand="0" w:oddHBand="0" w:evenHBand="0" w:firstRowFirstColumn="0" w:firstRowLastColumn="0" w:lastRowFirstColumn="0" w:lastRowLastColumn="0"/>
-            </w:pPr>
-            <w:r>
-              <w:t>Set the current position to zero degrees.</w:t>
+            <w:shd w:val="clear" w:color="auto" w:fill="FFF2CC" w:themeFill="accent4" w:themeFillTint="33"/>
+          </w:tcPr>
+          <w:p>
+            <w:pPr>
+              <w:cnfStyle w:val="000000000000" w:firstRow="0" w:lastRow="0" w:firstColumn="0" w:lastColumn="0" w:oddVBand="0" w:evenVBand="0" w:oddHBand="0" w:evenHBand="0" w:firstRowFirstColumn="0" w:firstRowLastColumn="0" w:lastRowFirstColumn="0" w:lastRowLastColumn="0"/>
+            </w:pPr>
+            <w:r>
+              <w:t>int (steps)</w:t>
+            </w:r>
+          </w:p>
+        </w:tc>
+        <w:tc>
+          <w:tcPr>
+            <w:tcW w:w="5242" w:type="dxa"/>
+            <w:shd w:val="clear" w:color="auto" w:fill="FFF2CC" w:themeFill="accent4" w:themeFillTint="33"/>
+          </w:tcPr>
+          <w:p>
+            <w:pPr>
+              <w:cnfStyle w:val="000000000000" w:firstRow="0" w:lastRow="0" w:firstColumn="0" w:lastColumn="0" w:oddVBand="0" w:evenVBand="0" w:oddHBand="0" w:evenHBand="0" w:firstRowFirstColumn="0" w:firstRowLastColumn="0" w:lastRowFirstColumn="0" w:lastRowLastColumn="0"/>
+            </w:pPr>
+            <w:r>
+              <w:t>Rotate by a specified number of steps with ease.</w:t>
             </w:r>
           </w:p>
         </w:tc>
@@ -818,138 +883,156 @@
       <w:tr>
         <w:trPr>
           <w:cnfStyle w:val="000000100000" w:firstRow="0" w:lastRow="0" w:firstColumn="0" w:lastColumn="0" w:oddVBand="0" w:evenVBand="0" w:oddHBand="1" w:evenHBand="0" w:firstRowFirstColumn="0" w:firstRowLastColumn="0" w:lastRowFirstColumn="0" w:lastRowLastColumn="0"/>
+          <w:trHeight w:val="397"/>
         </w:trPr>
         <w:tc>
           <w:tcPr>
             <w:cnfStyle w:val="001000000000" w:firstRow="0" w:lastRow="0" w:firstColumn="1" w:lastColumn="0" w:oddVBand="0" w:evenVBand="0" w:oddHBand="0" w:evenHBand="0" w:firstRowFirstColumn="0" w:firstRowLastColumn="0" w:lastRowFirstColumn="0" w:lastRowLastColumn="0"/>
             <w:tcW w:w="0" w:type="auto"/>
-            <w:hideMark/>
-          </w:tcPr>
-          <w:p>
-            <w:pPr>
-              <w:spacing w:after="160" w:line="259" w:lineRule="auto"/>
-              <w:rPr>
-                <w:b w:val="0"/>
-                <w:bCs w:val="0"/>
-              </w:rPr>
-            </w:pPr>
-            <w:r>
-              <w:rPr>
-                <w:b w:val="0"/>
-                <w:bCs w:val="0"/>
-              </w:rPr>
-              <w:t>homezero</w:t>
-            </w:r>
-          </w:p>
-        </w:tc>
-        <w:tc>
-          <w:tcPr>
-            <w:tcW w:w="0" w:type="auto"/>
-            <w:hideMark/>
-          </w:tcPr>
-          <w:p>
-            <w:pPr>
-              <w:spacing w:after="160" w:line="259" w:lineRule="auto"/>
-              <w:cnfStyle w:val="000000100000" w:firstRow="0" w:lastRow="0" w:firstColumn="0" w:lastColumn="0" w:oddVBand="0" w:evenVBand="0" w:oddHBand="1" w:evenHBand="0" w:firstRowFirstColumn="0" w:firstRowLastColumn="0" w:lastRowFirstColumn="0" w:lastRowLastColumn="0"/>
-            </w:pPr>
-            <w:r>
-              <w:t>hz</w:t>
-            </w:r>
+            <w:shd w:val="clear" w:color="auto" w:fill="E2EFD9" w:themeFill="accent6" w:themeFillTint="33"/>
+            <w:hideMark/>
+          </w:tcPr>
+          <w:p>
+            <w:pPr>
+              <w:spacing w:after="160" w:line="259" w:lineRule="auto"/>
+              <w:rPr>
+                <w:b w:val="0"/>
+                <w:bCs w:val="0"/>
+              </w:rPr>
+            </w:pPr>
+            <w:proofErr w:type="spellStart"/>
+            <w:r>
+              <w:rPr>
+                <w:b w:val="0"/>
+                <w:bCs w:val="0"/>
+              </w:rPr>
+              <w:t>setdeg</w:t>
+            </w:r>
+            <w:proofErr w:type="spellEnd"/>
+          </w:p>
+        </w:tc>
+        <w:tc>
+          <w:tcPr>
+            <w:tcW w:w="0" w:type="auto"/>
+            <w:shd w:val="clear" w:color="auto" w:fill="E2EFD9" w:themeFill="accent6" w:themeFillTint="33"/>
+            <w:hideMark/>
+          </w:tcPr>
+          <w:p>
+            <w:pPr>
+              <w:spacing w:after="160" w:line="259" w:lineRule="auto"/>
+              <w:cnfStyle w:val="000000100000" w:firstRow="0" w:lastRow="0" w:firstColumn="0" w:lastColumn="0" w:oddVBand="0" w:evenVBand="0" w:oddHBand="1" w:evenHBand="0" w:firstRowFirstColumn="0" w:firstRowLastColumn="0" w:lastRowFirstColumn="0" w:lastRowLastColumn="0"/>
+            </w:pPr>
+            <w:proofErr w:type="spellStart"/>
+            <w:r>
+              <w:t>sd</w:t>
+            </w:r>
+            <w:proofErr w:type="spellEnd"/>
           </w:p>
         </w:tc>
         <w:tc>
           <w:tcPr>
             <w:tcW w:w="2141" w:type="dxa"/>
-          </w:tcPr>
-          <w:p>
-            <w:pPr>
-              <w:cnfStyle w:val="000000100000" w:firstRow="0" w:lastRow="0" w:firstColumn="0" w:lastColumn="0" w:oddVBand="0" w:evenVBand="0" w:oddHBand="1" w:evenHBand="0" w:firstRowFirstColumn="0" w:firstRowLastColumn="0" w:lastRowFirstColumn="0" w:lastRowLastColumn="0"/>
-            </w:pPr>
-            <w:r>
-              <w:t>No parameter</w:t>
-            </w:r>
-          </w:p>
-        </w:tc>
-        <w:tc>
-          <w:tcPr>
-            <w:tcW w:w="5243" w:type="dxa"/>
-            <w:hideMark/>
-          </w:tcPr>
-          <w:p>
-            <w:pPr>
-              <w:spacing w:after="160" w:line="259" w:lineRule="auto"/>
-              <w:cnfStyle w:val="000000100000" w:firstRow="0" w:lastRow="0" w:firstColumn="0" w:lastColumn="0" w:oddVBand="0" w:evenVBand="0" w:oddHBand="1" w:evenHBand="0" w:firstRowFirstColumn="0" w:firstRowLastColumn="0" w:lastRowFirstColumn="0" w:lastRowLastColumn="0"/>
-            </w:pPr>
-            <w:r>
-              <w:t>Home to the zero position.</w:t>
+            <w:shd w:val="clear" w:color="auto" w:fill="E2EFD9" w:themeFill="accent6" w:themeFillTint="33"/>
+          </w:tcPr>
+          <w:p>
+            <w:pPr>
+              <w:cnfStyle w:val="000000100000" w:firstRow="0" w:lastRow="0" w:firstColumn="0" w:lastColumn="0" w:oddVBand="0" w:evenVBand="0" w:oddHBand="1" w:evenHBand="0" w:firstRowFirstColumn="0" w:firstRowLastColumn="0" w:lastRowFirstColumn="0" w:lastRowLastColumn="0"/>
+            </w:pPr>
+            <w:r>
+              <w:t>float (degrees)</w:t>
+            </w:r>
+          </w:p>
+        </w:tc>
+        <w:tc>
+          <w:tcPr>
+            <w:tcW w:w="5242" w:type="dxa"/>
+            <w:shd w:val="clear" w:color="auto" w:fill="E2EFD9" w:themeFill="accent6" w:themeFillTint="33"/>
+            <w:hideMark/>
+          </w:tcPr>
+          <w:p>
+            <w:pPr>
+              <w:spacing w:after="160" w:line="259" w:lineRule="auto"/>
+              <w:cnfStyle w:val="000000100000" w:firstRow="0" w:lastRow="0" w:firstColumn="0" w:lastColumn="0" w:oddVBand="0" w:evenVBand="0" w:oddHBand="1" w:evenHBand="0" w:firstRowFirstColumn="0" w:firstRowLastColumn="0" w:lastRowFirstColumn="0" w:lastRowLastColumn="0"/>
+            </w:pPr>
+            <w:r>
+              <w:t>Set the current position in degrees.</w:t>
             </w:r>
           </w:p>
         </w:tc>
       </w:tr>
       <w:tr>
+        <w:trPr>
+          <w:trHeight w:val="397"/>
+        </w:trPr>
         <w:tc>
           <w:tcPr>
             <w:cnfStyle w:val="001000000000" w:firstRow="0" w:lastRow="0" w:firstColumn="1" w:lastColumn="0" w:oddVBand="0" w:evenVBand="0" w:oddHBand="0" w:evenHBand="0" w:firstRowFirstColumn="0" w:firstRowLastColumn="0" w:lastRowFirstColumn="0" w:lastRowLastColumn="0"/>
             <w:tcW w:w="0" w:type="auto"/>
-            <w:hideMark/>
-          </w:tcPr>
-          <w:p>
-            <w:pPr>
-              <w:spacing w:after="160" w:line="259" w:lineRule="auto"/>
-              <w:rPr>
-                <w:b w:val="0"/>
-                <w:bCs w:val="0"/>
-              </w:rPr>
-            </w:pPr>
-            <w:r>
-              <w:rPr>
-                <w:b w:val="0"/>
-                <w:bCs w:val="0"/>
-              </w:rPr>
-              <w:t>tolimsw</w:t>
-            </w:r>
-          </w:p>
-        </w:tc>
-        <w:tc>
-          <w:tcPr>
-            <w:tcW w:w="0" w:type="auto"/>
-            <w:hideMark/>
-          </w:tcPr>
-          <w:p>
-            <w:pPr>
-              <w:spacing w:after="160" w:line="259" w:lineRule="auto"/>
-              <w:cnfStyle w:val="000000000000" w:firstRow="0" w:lastRow="0" w:firstColumn="0" w:lastColumn="0" w:oddVBand="0" w:evenVBand="0" w:oddHBand="0" w:evenHBand="0" w:firstRowFirstColumn="0" w:firstRowLastColumn="0" w:lastRowFirstColumn="0" w:lastRowLastColumn="0"/>
-            </w:pPr>
-            <w:r>
-              <w:t>tl</w:t>
+            <w:shd w:val="clear" w:color="auto" w:fill="E2EFD9" w:themeFill="accent6" w:themeFillTint="33"/>
+            <w:hideMark/>
+          </w:tcPr>
+          <w:p>
+            <w:pPr>
+              <w:spacing w:after="160" w:line="259" w:lineRule="auto"/>
+              <w:rPr>
+                <w:b w:val="0"/>
+                <w:bCs w:val="0"/>
+              </w:rPr>
+            </w:pPr>
+            <w:proofErr w:type="spellStart"/>
+            <w:r>
+              <w:rPr>
+                <w:b w:val="0"/>
+                <w:bCs w:val="0"/>
+              </w:rPr>
+              <w:t>setstep</w:t>
+            </w:r>
+            <w:proofErr w:type="spellEnd"/>
+          </w:p>
+        </w:tc>
+        <w:tc>
+          <w:tcPr>
+            <w:tcW w:w="0" w:type="auto"/>
+            <w:shd w:val="clear" w:color="auto" w:fill="E2EFD9" w:themeFill="accent6" w:themeFillTint="33"/>
+            <w:hideMark/>
+          </w:tcPr>
+          <w:p>
+            <w:pPr>
+              <w:spacing w:after="160" w:line="259" w:lineRule="auto"/>
+              <w:cnfStyle w:val="000000000000" w:firstRow="0" w:lastRow="0" w:firstColumn="0" w:lastColumn="0" w:oddVBand="0" w:evenVBand="0" w:oddHBand="0" w:evenHBand="0" w:firstRowFirstColumn="0" w:firstRowLastColumn="0" w:lastRowFirstColumn="0" w:lastRowLastColumn="0"/>
+            </w:pPr>
+            <w:r>
+              <w:t>ss</w:t>
             </w:r>
           </w:p>
         </w:tc>
         <w:tc>
           <w:tcPr>
             <w:tcW w:w="2141" w:type="dxa"/>
-          </w:tcPr>
-          <w:p>
-            <w:pPr>
-              <w:cnfStyle w:val="000000000000" w:firstRow="0" w:lastRow="0" w:firstColumn="0" w:lastColumn="0" w:oddVBand="0" w:evenVBand="0" w:oddHBand="0" w:evenHBand="0" w:firstRowFirstColumn="0" w:firstRowLastColumn="0" w:lastRowFirstColumn="0" w:lastRowLastColumn="0"/>
-            </w:pPr>
-            <w:r>
-              <w:t>No parameter</w:t>
-            </w:r>
-          </w:p>
-        </w:tc>
-        <w:tc>
-          <w:tcPr>
-            <w:tcW w:w="5243" w:type="dxa"/>
-            <w:hideMark/>
-          </w:tcPr>
-          <w:p>
-            <w:pPr>
-              <w:spacing w:after="160" w:line="259" w:lineRule="auto"/>
-              <w:cnfStyle w:val="000000000000" w:firstRow="0" w:lastRow="0" w:firstColumn="0" w:lastColumn="0" w:oddVBand="0" w:evenVBand="0" w:oddHBand="0" w:evenHBand="0" w:firstRowFirstColumn="0" w:firstRowLastColumn="0" w:lastRowFirstColumn="0" w:lastRowLastColumn="0"/>
-            </w:pPr>
-            <w:r>
-              <w:t>Rotate to the limit switch.</w:t>
+            <w:shd w:val="clear" w:color="auto" w:fill="E2EFD9" w:themeFill="accent6" w:themeFillTint="33"/>
+          </w:tcPr>
+          <w:p>
+            <w:pPr>
+              <w:cnfStyle w:val="000000000000" w:firstRow="0" w:lastRow="0" w:firstColumn="0" w:lastColumn="0" w:oddVBand="0" w:evenVBand="0" w:oddHBand="0" w:evenHBand="0" w:firstRowFirstColumn="0" w:firstRowLastColumn="0" w:lastRowFirstColumn="0" w:lastRowLastColumn="0"/>
+            </w:pPr>
+            <w:r>
+              <w:t>int (steps)</w:t>
+            </w:r>
+          </w:p>
+        </w:tc>
+        <w:tc>
+          <w:tcPr>
+            <w:tcW w:w="5242" w:type="dxa"/>
+            <w:shd w:val="clear" w:color="auto" w:fill="E2EFD9" w:themeFill="accent6" w:themeFillTint="33"/>
+            <w:hideMark/>
+          </w:tcPr>
+          <w:p>
+            <w:pPr>
+              <w:spacing w:after="160" w:line="259" w:lineRule="auto"/>
+              <w:cnfStyle w:val="000000000000" w:firstRow="0" w:lastRow="0" w:firstColumn="0" w:lastColumn="0" w:oddVBand="0" w:evenVBand="0" w:oddHBand="0" w:evenHBand="0" w:firstRowFirstColumn="0" w:firstRowLastColumn="0" w:lastRowFirstColumn="0" w:lastRowLastColumn="0"/>
+            </w:pPr>
+            <w:r>
+              <w:t>Set the current position in steps.</w:t>
             </w:r>
           </w:p>
         </w:tc>
@@ -957,116 +1040,135 @@
       <w:tr>
         <w:trPr>
           <w:cnfStyle w:val="000000100000" w:firstRow="0" w:lastRow="0" w:firstColumn="0" w:lastColumn="0" w:oddVBand="0" w:evenVBand="0" w:oddHBand="1" w:evenHBand="0" w:firstRowFirstColumn="0" w:firstRowLastColumn="0" w:lastRowFirstColumn="0" w:lastRowLastColumn="0"/>
+          <w:trHeight w:val="397"/>
         </w:trPr>
         <w:tc>
           <w:tcPr>
             <w:cnfStyle w:val="001000000000" w:firstRow="0" w:lastRow="0" w:firstColumn="1" w:lastColumn="0" w:oddVBand="0" w:evenVBand="0" w:oddHBand="0" w:evenHBand="0" w:firstRowFirstColumn="0" w:firstRowLastColumn="0" w:lastRowFirstColumn="0" w:lastRowLastColumn="0"/>
             <w:tcW w:w="0" w:type="auto"/>
-            <w:hideMark/>
-          </w:tcPr>
-          <w:p>
-            <w:pPr>
-              <w:spacing w:after="160" w:line="259" w:lineRule="auto"/>
-              <w:rPr>
-                <w:b w:val="0"/>
-                <w:bCs w:val="0"/>
-              </w:rPr>
-            </w:pPr>
-            <w:r>
-              <w:rPr>
-                <w:b w:val="0"/>
-                <w:bCs w:val="0"/>
-              </w:rPr>
-              <w:t>laseron</w:t>
-            </w:r>
-          </w:p>
-        </w:tc>
-        <w:tc>
-          <w:tcPr>
-            <w:tcW w:w="0" w:type="auto"/>
-            <w:hideMark/>
-          </w:tcPr>
-          <w:p>
-            <w:pPr>
-              <w:spacing w:after="160" w:line="259" w:lineRule="auto"/>
-              <w:cnfStyle w:val="000000100000" w:firstRow="0" w:lastRow="0" w:firstColumn="0" w:lastColumn="0" w:oddVBand="0" w:evenVBand="0" w:oddHBand="1" w:evenHBand="0" w:firstRowFirstColumn="0" w:firstRowLastColumn="0" w:lastRowFirstColumn="0" w:lastRowLastColumn="0"/>
-            </w:pPr>
-            <w:r>
-              <w:t>ln</w:t>
-            </w:r>
+            <w:shd w:val="clear" w:color="auto" w:fill="E2EFD9" w:themeFill="accent6" w:themeFillTint="33"/>
+            <w:hideMark/>
+          </w:tcPr>
+          <w:p>
+            <w:pPr>
+              <w:spacing w:after="160" w:line="259" w:lineRule="auto"/>
+              <w:rPr>
+                <w:b w:val="0"/>
+                <w:bCs w:val="0"/>
+              </w:rPr>
+            </w:pPr>
+            <w:proofErr w:type="spellStart"/>
+            <w:r>
+              <w:rPr>
+                <w:b w:val="0"/>
+                <w:bCs w:val="0"/>
+              </w:rPr>
+              <w:t>settlr</w:t>
+            </w:r>
+            <w:proofErr w:type="spellEnd"/>
+          </w:p>
+        </w:tc>
+        <w:tc>
+          <w:tcPr>
+            <w:tcW w:w="0" w:type="auto"/>
+            <w:shd w:val="clear" w:color="auto" w:fill="E2EFD9" w:themeFill="accent6" w:themeFillTint="33"/>
+            <w:hideMark/>
+          </w:tcPr>
+          <w:p>
+            <w:pPr>
+              <w:spacing w:after="160" w:line="259" w:lineRule="auto"/>
+              <w:cnfStyle w:val="000000100000" w:firstRow="0" w:lastRow="0" w:firstColumn="0" w:lastColumn="0" w:oddVBand="0" w:evenVBand="0" w:oddHBand="1" w:evenHBand="0" w:firstRowFirstColumn="0" w:firstRowLastColumn="0" w:lastRowFirstColumn="0" w:lastRowLastColumn="0"/>
+            </w:pPr>
+            <w:proofErr w:type="spellStart"/>
+            <w:r>
+              <w:t>st</w:t>
+            </w:r>
+            <w:proofErr w:type="spellEnd"/>
           </w:p>
         </w:tc>
         <w:tc>
           <w:tcPr>
             <w:tcW w:w="2141" w:type="dxa"/>
-          </w:tcPr>
-          <w:p>
-            <w:pPr>
-              <w:cnfStyle w:val="000000100000" w:firstRow="0" w:lastRow="0" w:firstColumn="0" w:lastColumn="0" w:oddVBand="0" w:evenVBand="0" w:oddHBand="1" w:evenHBand="0" w:firstRowFirstColumn="0" w:firstRowLastColumn="0" w:lastRowFirstColumn="0" w:lastRowLastColumn="0"/>
-            </w:pPr>
-            <w:r>
-              <w:t>No parameter</w:t>
-            </w:r>
-          </w:p>
-        </w:tc>
-        <w:tc>
-          <w:tcPr>
-            <w:tcW w:w="5243" w:type="dxa"/>
-            <w:hideMark/>
-          </w:tcPr>
-          <w:p>
-            <w:pPr>
-              <w:spacing w:after="160" w:line="259" w:lineRule="auto"/>
-              <w:cnfStyle w:val="000000100000" w:firstRow="0" w:lastRow="0" w:firstColumn="0" w:lastColumn="0" w:oddVBand="0" w:evenVBand="0" w:oddHBand="1" w:evenHBand="0" w:firstRowFirstColumn="0" w:firstRowLastColumn="0" w:lastRowFirstColumn="0" w:lastRowLastColumn="0"/>
-            </w:pPr>
-            <w:r>
-              <w:t>Turn on the laser.</w:t>
+            <w:shd w:val="clear" w:color="auto" w:fill="E2EFD9" w:themeFill="accent6" w:themeFillTint="33"/>
+          </w:tcPr>
+          <w:p>
+            <w:pPr>
+              <w:cnfStyle w:val="000000100000" w:firstRow="0" w:lastRow="0" w:firstColumn="0" w:lastColumn="0" w:oddVBand="0" w:evenVBand="0" w:oddHBand="1" w:evenHBand="0" w:firstRowFirstColumn="0" w:firstRowLastColumn="0" w:lastRowFirstColumn="0" w:lastRowLastColumn="0"/>
+            </w:pPr>
+            <w:r>
+              <w:t>int (microseconds)</w:t>
+            </w:r>
+          </w:p>
+        </w:tc>
+        <w:tc>
+          <w:tcPr>
+            <w:tcW w:w="5242" w:type="dxa"/>
+            <w:shd w:val="clear" w:color="auto" w:fill="E2EFD9" w:themeFill="accent6" w:themeFillTint="33"/>
+            <w:hideMark/>
+          </w:tcPr>
+          <w:p>
+            <w:pPr>
+              <w:spacing w:after="160" w:line="259" w:lineRule="auto"/>
+              <w:cnfStyle w:val="000000100000" w:firstRow="0" w:lastRow="0" w:firstColumn="0" w:lastColumn="0" w:oddVBand="0" w:evenVBand="0" w:oddHBand="1" w:evenHBand="0" w:firstRowFirstColumn="0" w:firstRowLastColumn="0" w:lastRowFirstColumn="0" w:lastRowLastColumn="0"/>
+            </w:pPr>
+            <w:r>
+              <w:t>Set the delay tolerance in microseconds.</w:t>
             </w:r>
           </w:p>
         </w:tc>
       </w:tr>
       <w:tr>
+        <w:trPr>
+          <w:trHeight w:val="397"/>
+        </w:trPr>
         <w:tc>
           <w:tcPr>
             <w:cnfStyle w:val="001000000000" w:firstRow="0" w:lastRow="0" w:firstColumn="1" w:lastColumn="0" w:oddVBand="0" w:evenVBand="0" w:oddHBand="0" w:evenHBand="0" w:firstRowFirstColumn="0" w:firstRowLastColumn="0" w:lastRowFirstColumn="0" w:lastRowLastColumn="0"/>
             <w:tcW w:w="0" w:type="auto"/>
-            <w:hideMark/>
-          </w:tcPr>
-          <w:p>
-            <w:pPr>
-              <w:spacing w:after="160" w:line="259" w:lineRule="auto"/>
-              <w:rPr>
-                <w:b w:val="0"/>
-                <w:bCs w:val="0"/>
-              </w:rPr>
-            </w:pPr>
-            <w:r>
-              <w:rPr>
-                <w:b w:val="0"/>
-                <w:bCs w:val="0"/>
-              </w:rPr>
-              <w:t>laseroff</w:t>
-            </w:r>
-          </w:p>
-        </w:tc>
-        <w:tc>
-          <w:tcPr>
-            <w:tcW w:w="0" w:type="auto"/>
-            <w:hideMark/>
-          </w:tcPr>
-          <w:p>
-            <w:pPr>
-              <w:spacing w:after="160" w:line="259" w:lineRule="auto"/>
-              <w:cnfStyle w:val="000000000000" w:firstRow="0" w:lastRow="0" w:firstColumn="0" w:lastColumn="0" w:oddVBand="0" w:evenVBand="0" w:oddHBand="0" w:evenHBand="0" w:firstRowFirstColumn="0" w:firstRowLastColumn="0" w:lastRowFirstColumn="0" w:lastRowLastColumn="0"/>
-            </w:pPr>
-            <w:r>
-              <w:t>lf</w:t>
-            </w:r>
+            <w:shd w:val="clear" w:color="auto" w:fill="DEEAF6" w:themeFill="accent5" w:themeFillTint="33"/>
+            <w:hideMark/>
+          </w:tcPr>
+          <w:p>
+            <w:pPr>
+              <w:spacing w:after="160" w:line="259" w:lineRule="auto"/>
+              <w:rPr>
+                <w:b w:val="0"/>
+                <w:bCs w:val="0"/>
+              </w:rPr>
+            </w:pPr>
+            <w:proofErr w:type="spellStart"/>
+            <w:r>
+              <w:rPr>
+                <w:b w:val="0"/>
+                <w:bCs w:val="0"/>
+              </w:rPr>
+              <w:t>setzero</w:t>
+            </w:r>
+            <w:proofErr w:type="spellEnd"/>
+          </w:p>
+        </w:tc>
+        <w:tc>
+          <w:tcPr>
+            <w:tcW w:w="0" w:type="auto"/>
+            <w:shd w:val="clear" w:color="auto" w:fill="DEEAF6" w:themeFill="accent5" w:themeFillTint="33"/>
+            <w:hideMark/>
+          </w:tcPr>
+          <w:p>
+            <w:pPr>
+              <w:spacing w:after="160" w:line="259" w:lineRule="auto"/>
+              <w:cnfStyle w:val="000000000000" w:firstRow="0" w:lastRow="0" w:firstColumn="0" w:lastColumn="0" w:oddVBand="0" w:evenVBand="0" w:oddHBand="0" w:evenHBand="0" w:firstRowFirstColumn="0" w:firstRowLastColumn="0" w:lastRowFirstColumn="0" w:lastRowLastColumn="0"/>
+            </w:pPr>
+            <w:proofErr w:type="spellStart"/>
+            <w:r>
+              <w:t>sz</w:t>
+            </w:r>
+            <w:proofErr w:type="spellEnd"/>
           </w:p>
         </w:tc>
         <w:tc>
           <w:tcPr>
             <w:tcW w:w="2141" w:type="dxa"/>
+            <w:shd w:val="clear" w:color="auto" w:fill="DEEAF6" w:themeFill="accent5" w:themeFillTint="33"/>
           </w:tcPr>
           <w:p>
             <w:pPr>
@@ -1079,16 +1181,17 @@
         </w:tc>
         <w:tc>
           <w:tcPr>
-            <w:tcW w:w="5243" w:type="dxa"/>
-            <w:hideMark/>
-          </w:tcPr>
-          <w:p>
-            <w:pPr>
-              <w:spacing w:after="160" w:line="259" w:lineRule="auto"/>
-              <w:cnfStyle w:val="000000000000" w:firstRow="0" w:lastRow="0" w:firstColumn="0" w:lastColumn="0" w:oddVBand="0" w:evenVBand="0" w:oddHBand="0" w:evenHBand="0" w:firstRowFirstColumn="0" w:firstRowLastColumn="0" w:lastRowFirstColumn="0" w:lastRowLastColumn="0"/>
-            </w:pPr>
-            <w:r>
-              <w:t>Turn off the laser.</w:t>
+            <w:tcW w:w="5242" w:type="dxa"/>
+            <w:shd w:val="clear" w:color="auto" w:fill="DEEAF6" w:themeFill="accent5" w:themeFillTint="33"/>
+            <w:hideMark/>
+          </w:tcPr>
+          <w:p>
+            <w:pPr>
+              <w:spacing w:after="160" w:line="259" w:lineRule="auto"/>
+              <w:cnfStyle w:val="000000000000" w:firstRow="0" w:lastRow="0" w:firstColumn="0" w:lastColumn="0" w:oddVBand="0" w:evenVBand="0" w:oddHBand="0" w:evenHBand="0" w:firstRowFirstColumn="0" w:firstRowLastColumn="0" w:lastRowFirstColumn="0" w:lastRowLastColumn="0"/>
+            </w:pPr>
+            <w:r>
+              <w:t>Set the current position to zero degrees.</w:t>
             </w:r>
           </w:p>
         </w:tc>
@@ -1096,116 +1199,135 @@
       <w:tr>
         <w:trPr>
           <w:cnfStyle w:val="000000100000" w:firstRow="0" w:lastRow="0" w:firstColumn="0" w:lastColumn="0" w:oddVBand="0" w:evenVBand="0" w:oddHBand="1" w:evenHBand="0" w:firstRowFirstColumn="0" w:firstRowLastColumn="0" w:lastRowFirstColumn="0" w:lastRowLastColumn="0"/>
+          <w:trHeight w:val="397"/>
         </w:trPr>
         <w:tc>
           <w:tcPr>
             <w:cnfStyle w:val="001000000000" w:firstRow="0" w:lastRow="0" w:firstColumn="1" w:lastColumn="0" w:oddVBand="0" w:evenVBand="0" w:oddHBand="0" w:evenHBand="0" w:firstRowFirstColumn="0" w:firstRowLastColumn="0" w:lastRowFirstColumn="0" w:lastRowLastColumn="0"/>
             <w:tcW w:w="0" w:type="auto"/>
-            <w:hideMark/>
-          </w:tcPr>
-          <w:p>
-            <w:pPr>
-              <w:spacing w:after="160" w:line="259" w:lineRule="auto"/>
-              <w:rPr>
-                <w:b w:val="0"/>
-                <w:bCs w:val="0"/>
-              </w:rPr>
-            </w:pPr>
-            <w:r>
-              <w:rPr>
-                <w:b w:val="0"/>
-                <w:bCs w:val="0"/>
-              </w:rPr>
-              <w:t>beam</w:t>
-            </w:r>
-          </w:p>
-        </w:tc>
-        <w:tc>
-          <w:tcPr>
-            <w:tcW w:w="0" w:type="auto"/>
-            <w:hideMark/>
-          </w:tcPr>
-          <w:p>
-            <w:pPr>
-              <w:spacing w:after="160" w:line="259" w:lineRule="auto"/>
-              <w:cnfStyle w:val="000000100000" w:firstRow="0" w:lastRow="0" w:firstColumn="0" w:lastColumn="0" w:oddVBand="0" w:evenVBand="0" w:oddHBand="1" w:evenHBand="0" w:firstRowFirstColumn="0" w:firstRowLastColumn="0" w:lastRowFirstColumn="0" w:lastRowLastColumn="0"/>
-            </w:pPr>
-            <w:r>
-              <w:t>bm</w:t>
-            </w:r>
+            <w:shd w:val="clear" w:color="auto" w:fill="DEEAF6" w:themeFill="accent5" w:themeFillTint="33"/>
+            <w:hideMark/>
+          </w:tcPr>
+          <w:p>
+            <w:pPr>
+              <w:spacing w:after="160" w:line="259" w:lineRule="auto"/>
+              <w:rPr>
+                <w:b w:val="0"/>
+                <w:bCs w:val="0"/>
+              </w:rPr>
+            </w:pPr>
+            <w:proofErr w:type="spellStart"/>
+            <w:r>
+              <w:rPr>
+                <w:b w:val="0"/>
+                <w:bCs w:val="0"/>
+              </w:rPr>
+              <w:t>homezero</w:t>
+            </w:r>
+            <w:proofErr w:type="spellEnd"/>
+          </w:p>
+        </w:tc>
+        <w:tc>
+          <w:tcPr>
+            <w:tcW w:w="0" w:type="auto"/>
+            <w:shd w:val="clear" w:color="auto" w:fill="DEEAF6" w:themeFill="accent5" w:themeFillTint="33"/>
+            <w:hideMark/>
+          </w:tcPr>
+          <w:p>
+            <w:pPr>
+              <w:spacing w:after="160" w:line="259" w:lineRule="auto"/>
+              <w:cnfStyle w:val="000000100000" w:firstRow="0" w:lastRow="0" w:firstColumn="0" w:lastColumn="0" w:oddVBand="0" w:evenVBand="0" w:oddHBand="1" w:evenHBand="0" w:firstRowFirstColumn="0" w:firstRowLastColumn="0" w:lastRowFirstColumn="0" w:lastRowLastColumn="0"/>
+            </w:pPr>
+            <w:proofErr w:type="spellStart"/>
+            <w:r>
+              <w:t>hz</w:t>
+            </w:r>
+            <w:proofErr w:type="spellEnd"/>
           </w:p>
         </w:tc>
         <w:tc>
           <w:tcPr>
             <w:tcW w:w="2141" w:type="dxa"/>
-          </w:tcPr>
-          <w:p>
-            <w:pPr>
-              <w:cnfStyle w:val="000000100000" w:firstRow="0" w:lastRow="0" w:firstColumn="0" w:lastColumn="0" w:oddVBand="0" w:evenVBand="0" w:oddHBand="1" w:evenHBand="0" w:firstRowFirstColumn="0" w:firstRowLastColumn="0" w:lastRowFirstColumn="0" w:lastRowLastColumn="0"/>
-            </w:pPr>
-            <w:r>
-              <w:t>int (duration in ms)</w:t>
-            </w:r>
-          </w:p>
-        </w:tc>
-        <w:tc>
-          <w:tcPr>
-            <w:tcW w:w="5243" w:type="dxa"/>
-            <w:hideMark/>
-          </w:tcPr>
-          <w:p>
-            <w:pPr>
-              <w:spacing w:after="160" w:line="259" w:lineRule="auto"/>
-              <w:cnfStyle w:val="000000100000" w:firstRow="0" w:lastRow="0" w:firstColumn="0" w:lastColumn="0" w:oddVBand="0" w:evenVBand="0" w:oddHBand="1" w:evenHBand="0" w:firstRowFirstColumn="0" w:firstRowLastColumn="0" w:lastRowFirstColumn="0" w:lastRowLastColumn="0"/>
-            </w:pPr>
-            <w:r>
-              <w:t>Emit a laser beam for a specified duration.</w:t>
+            <w:shd w:val="clear" w:color="auto" w:fill="DEEAF6" w:themeFill="accent5" w:themeFillTint="33"/>
+          </w:tcPr>
+          <w:p>
+            <w:pPr>
+              <w:cnfStyle w:val="000000100000" w:firstRow="0" w:lastRow="0" w:firstColumn="0" w:lastColumn="0" w:oddVBand="0" w:evenVBand="0" w:oddHBand="1" w:evenHBand="0" w:firstRowFirstColumn="0" w:firstRowLastColumn="0" w:lastRowFirstColumn="0" w:lastRowLastColumn="0"/>
+            </w:pPr>
+            <w:r>
+              <w:t>No parameter</w:t>
+            </w:r>
+          </w:p>
+        </w:tc>
+        <w:tc>
+          <w:tcPr>
+            <w:tcW w:w="5242" w:type="dxa"/>
+            <w:shd w:val="clear" w:color="auto" w:fill="DEEAF6" w:themeFill="accent5" w:themeFillTint="33"/>
+            <w:hideMark/>
+          </w:tcPr>
+          <w:p>
+            <w:pPr>
+              <w:spacing w:after="160" w:line="259" w:lineRule="auto"/>
+              <w:cnfStyle w:val="000000100000" w:firstRow="0" w:lastRow="0" w:firstColumn="0" w:lastColumn="0" w:oddVBand="0" w:evenVBand="0" w:oddHBand="1" w:evenHBand="0" w:firstRowFirstColumn="0" w:firstRowLastColumn="0" w:lastRowFirstColumn="0" w:lastRowLastColumn="0"/>
+            </w:pPr>
+            <w:r>
+              <w:t>Home to the zero position.</w:t>
             </w:r>
           </w:p>
         </w:tc>
       </w:tr>
       <w:tr>
+        <w:trPr>
+          <w:trHeight w:val="397"/>
+        </w:trPr>
         <w:tc>
           <w:tcPr>
             <w:cnfStyle w:val="001000000000" w:firstRow="0" w:lastRow="0" w:firstColumn="1" w:lastColumn="0" w:oddVBand="0" w:evenVBand="0" w:oddHBand="0" w:evenHBand="0" w:firstRowFirstColumn="0" w:firstRowLastColumn="0" w:lastRowFirstColumn="0" w:lastRowLastColumn="0"/>
             <w:tcW w:w="0" w:type="auto"/>
-            <w:hideMark/>
-          </w:tcPr>
-          <w:p>
-            <w:pPr>
-              <w:spacing w:after="160" w:line="259" w:lineRule="auto"/>
-              <w:rPr>
-                <w:b w:val="0"/>
-                <w:bCs w:val="0"/>
-              </w:rPr>
-            </w:pPr>
-            <w:r>
-              <w:rPr>
-                <w:b w:val="0"/>
-                <w:bCs w:val="0"/>
-              </w:rPr>
-              <w:t>withweight</w:t>
-            </w:r>
-          </w:p>
-        </w:tc>
-        <w:tc>
-          <w:tcPr>
-            <w:tcW w:w="0" w:type="auto"/>
-            <w:hideMark/>
-          </w:tcPr>
-          <w:p>
-            <w:pPr>
-              <w:spacing w:after="160" w:line="259" w:lineRule="auto"/>
-              <w:cnfStyle w:val="000000000000" w:firstRow="0" w:lastRow="0" w:firstColumn="0" w:lastColumn="0" w:oddVBand="0" w:evenVBand="0" w:oddHBand="0" w:evenHBand="0" w:firstRowFirstColumn="0" w:firstRowLastColumn="0" w:lastRowFirstColumn="0" w:lastRowLastColumn="0"/>
-            </w:pPr>
-            <w:r>
-              <w:t>ww</w:t>
-            </w:r>
+            <w:shd w:val="clear" w:color="auto" w:fill="DEEAF6" w:themeFill="accent5" w:themeFillTint="33"/>
+            <w:hideMark/>
+          </w:tcPr>
+          <w:p>
+            <w:pPr>
+              <w:spacing w:after="160" w:line="259" w:lineRule="auto"/>
+              <w:rPr>
+                <w:b w:val="0"/>
+                <w:bCs w:val="0"/>
+              </w:rPr>
+            </w:pPr>
+            <w:proofErr w:type="spellStart"/>
+            <w:r>
+              <w:rPr>
+                <w:b w:val="0"/>
+                <w:bCs w:val="0"/>
+              </w:rPr>
+              <w:t>tolimsw</w:t>
+            </w:r>
+            <w:proofErr w:type="spellEnd"/>
+          </w:p>
+        </w:tc>
+        <w:tc>
+          <w:tcPr>
+            <w:tcW w:w="0" w:type="auto"/>
+            <w:shd w:val="clear" w:color="auto" w:fill="DEEAF6" w:themeFill="accent5" w:themeFillTint="33"/>
+            <w:hideMark/>
+          </w:tcPr>
+          <w:p>
+            <w:pPr>
+              <w:spacing w:after="160" w:line="259" w:lineRule="auto"/>
+              <w:cnfStyle w:val="000000000000" w:firstRow="0" w:lastRow="0" w:firstColumn="0" w:lastColumn="0" w:oddVBand="0" w:evenVBand="0" w:oddHBand="0" w:evenHBand="0" w:firstRowFirstColumn="0" w:firstRowLastColumn="0" w:lastRowFirstColumn="0" w:lastRowLastColumn="0"/>
+            </w:pPr>
+            <w:proofErr w:type="spellStart"/>
+            <w:r>
+              <w:t>tl</w:t>
+            </w:r>
+            <w:proofErr w:type="spellEnd"/>
           </w:p>
         </w:tc>
         <w:tc>
           <w:tcPr>
             <w:tcW w:w="2141" w:type="dxa"/>
+            <w:shd w:val="clear" w:color="auto" w:fill="DEEAF6" w:themeFill="accent5" w:themeFillTint="33"/>
           </w:tcPr>
           <w:p>
             <w:pPr>
@@ -1218,28 +1340,17 @@
         </w:tc>
         <w:tc>
           <w:tcPr>
-            <w:tcW w:w="5243" w:type="dxa"/>
-            <w:hideMark/>
-          </w:tcPr>
-          <w:p>
-            <w:pPr>
-              <w:spacing w:after="160" w:line="259" w:lineRule="auto"/>
-              <w:cnfStyle w:val="000000000000" w:firstRow="0" w:lastRow="0" w:firstColumn="0" w:lastColumn="0" w:oddVBand="0" w:evenVBand="0" w:oddHBand="0" w:evenHBand="0" w:firstRowFirstColumn="0" w:firstRowLastColumn="0" w:lastRowFirstColumn="0" w:lastRowLastColumn="0"/>
-            </w:pPr>
-            <w:r>
-              <w:t xml:space="preserve">Set the </w:t>
-            </w:r>
-            <w:r>
-              <w:t xml:space="preserve">position of </w:t>
-            </w:r>
-            <w:r>
-              <w:t xml:space="preserve">limit switch </w:t>
-            </w:r>
-            <w:r>
-              <w:t xml:space="preserve">for use </w:t>
-            </w:r>
-            <w:r>
-              <w:t>with weight.</w:t>
+            <w:tcW w:w="5242" w:type="dxa"/>
+            <w:shd w:val="clear" w:color="auto" w:fill="DEEAF6" w:themeFill="accent5" w:themeFillTint="33"/>
+            <w:hideMark/>
+          </w:tcPr>
+          <w:p>
+            <w:pPr>
+              <w:spacing w:after="160" w:line="259" w:lineRule="auto"/>
+              <w:cnfStyle w:val="000000000000" w:firstRow="0" w:lastRow="0" w:firstColumn="0" w:lastColumn="0" w:oddVBand="0" w:evenVBand="0" w:oddHBand="0" w:evenHBand="0" w:firstRowFirstColumn="0" w:firstRowLastColumn="0" w:lastRowFirstColumn="0" w:lastRowLastColumn="0"/>
+            </w:pPr>
+            <w:r>
+              <w:t>Rotate to the limit switch.</w:t>
             </w:r>
           </w:p>
         </w:tc>
@@ -1247,48 +1358,54 @@
       <w:tr>
         <w:trPr>
           <w:cnfStyle w:val="000000100000" w:firstRow="0" w:lastRow="0" w:firstColumn="0" w:lastColumn="0" w:oddVBand="0" w:evenVBand="0" w:oddHBand="1" w:evenHBand="0" w:firstRowFirstColumn="0" w:firstRowLastColumn="0" w:lastRowFirstColumn="0" w:lastRowLastColumn="0"/>
+          <w:trHeight w:val="397"/>
         </w:trPr>
         <w:tc>
           <w:tcPr>
             <w:cnfStyle w:val="001000000000" w:firstRow="0" w:lastRow="0" w:firstColumn="1" w:lastColumn="0" w:oddVBand="0" w:evenVBand="0" w:oddHBand="0" w:evenHBand="0" w:firstRowFirstColumn="0" w:firstRowLastColumn="0" w:lastRowFirstColumn="0" w:lastRowLastColumn="0"/>
             <w:tcW w:w="0" w:type="auto"/>
-            <w:hideMark/>
-          </w:tcPr>
-          <w:p>
-            <w:pPr>
-              <w:spacing w:after="160" w:line="259" w:lineRule="auto"/>
-              <w:rPr>
-                <w:b w:val="0"/>
-                <w:bCs w:val="0"/>
-              </w:rPr>
-            </w:pPr>
-            <w:r>
-              <w:rPr>
-                <w:b w:val="0"/>
-                <w:bCs w:val="0"/>
-              </w:rPr>
-              <w:t>noweight</w:t>
-            </w:r>
-          </w:p>
-        </w:tc>
-        <w:tc>
-          <w:tcPr>
-            <w:tcW w:w="0" w:type="auto"/>
-            <w:hideMark/>
-          </w:tcPr>
-          <w:p>
-            <w:pPr>
-              <w:spacing w:after="160" w:line="259" w:lineRule="auto"/>
-              <w:cnfStyle w:val="000000100000" w:firstRow="0" w:lastRow="0" w:firstColumn="0" w:lastColumn="0" w:oddVBand="0" w:evenVBand="0" w:oddHBand="1" w:evenHBand="0" w:firstRowFirstColumn="0" w:firstRowLastColumn="0" w:lastRowFirstColumn="0" w:lastRowLastColumn="0"/>
-            </w:pPr>
-            <w:r>
-              <w:t>nw</w:t>
+            <w:shd w:val="clear" w:color="auto" w:fill="FBE4D5" w:themeFill="accent2" w:themeFillTint="33"/>
+            <w:hideMark/>
+          </w:tcPr>
+          <w:p>
+            <w:pPr>
+              <w:spacing w:after="160" w:line="259" w:lineRule="auto"/>
+              <w:rPr>
+                <w:b w:val="0"/>
+                <w:bCs w:val="0"/>
+              </w:rPr>
+            </w:pPr>
+            <w:proofErr w:type="spellStart"/>
+            <w:r>
+              <w:rPr>
+                <w:b w:val="0"/>
+                <w:bCs w:val="0"/>
+              </w:rPr>
+              <w:t>laseron</w:t>
+            </w:r>
+            <w:proofErr w:type="spellEnd"/>
+          </w:p>
+        </w:tc>
+        <w:tc>
+          <w:tcPr>
+            <w:tcW w:w="0" w:type="auto"/>
+            <w:shd w:val="clear" w:color="auto" w:fill="FBE4D5" w:themeFill="accent2" w:themeFillTint="33"/>
+            <w:hideMark/>
+          </w:tcPr>
+          <w:p>
+            <w:pPr>
+              <w:spacing w:after="160" w:line="259" w:lineRule="auto"/>
+              <w:cnfStyle w:val="000000100000" w:firstRow="0" w:lastRow="0" w:firstColumn="0" w:lastColumn="0" w:oddVBand="0" w:evenVBand="0" w:oddHBand="1" w:evenHBand="0" w:firstRowFirstColumn="0" w:firstRowLastColumn="0" w:lastRowFirstColumn="0" w:lastRowLastColumn="0"/>
+            </w:pPr>
+            <w:r>
+              <w:t>ln</w:t>
             </w:r>
           </w:p>
         </w:tc>
         <w:tc>
           <w:tcPr>
             <w:tcW w:w="2141" w:type="dxa"/>
+            <w:shd w:val="clear" w:color="auto" w:fill="FBE4D5" w:themeFill="accent2" w:themeFillTint="33"/>
           </w:tcPr>
           <w:p>
             <w:pPr>
@@ -1301,56 +1418,394 @@
         </w:tc>
         <w:tc>
           <w:tcPr>
-            <w:tcW w:w="5243" w:type="dxa"/>
-            <w:hideMark/>
-          </w:tcPr>
-          <w:p>
-            <w:pPr>
-              <w:spacing w:after="160" w:line="259" w:lineRule="auto"/>
-              <w:cnfStyle w:val="000000100000" w:firstRow="0" w:lastRow="0" w:firstColumn="0" w:lastColumn="0" w:oddVBand="0" w:evenVBand="0" w:oddHBand="1" w:evenHBand="0" w:firstRowFirstColumn="0" w:firstRowLastColumn="0" w:lastRowFirstColumn="0" w:lastRowLastColumn="0"/>
-            </w:pPr>
-            <w:r>
-              <w:t xml:space="preserve">Set the </w:t>
-            </w:r>
-            <w:r>
-              <w:t xml:space="preserve">position of </w:t>
-            </w:r>
-            <w:r>
-              <w:t xml:space="preserve">limit switch </w:t>
-            </w:r>
-            <w:r>
-              <w:t xml:space="preserve">for use </w:t>
-            </w:r>
-            <w:r>
-              <w:t>with</w:t>
-            </w:r>
-            <w:r>
-              <w:t>out</w:t>
-            </w:r>
-            <w:r>
-              <w:t xml:space="preserve"> weight</w:t>
-            </w:r>
-            <w:r>
-              <w:t>.</w:t>
+            <w:tcW w:w="5242" w:type="dxa"/>
+            <w:shd w:val="clear" w:color="auto" w:fill="FBE4D5" w:themeFill="accent2" w:themeFillTint="33"/>
+            <w:hideMark/>
+          </w:tcPr>
+          <w:p>
+            <w:pPr>
+              <w:spacing w:after="160" w:line="259" w:lineRule="auto"/>
+              <w:cnfStyle w:val="000000100000" w:firstRow="0" w:lastRow="0" w:firstColumn="0" w:lastColumn="0" w:oddVBand="0" w:evenVBand="0" w:oddHBand="1" w:evenHBand="0" w:firstRowFirstColumn="0" w:firstRowLastColumn="0" w:lastRowFirstColumn="0" w:lastRowLastColumn="0"/>
+            </w:pPr>
+            <w:r>
+              <w:t>Turn on the laser.</w:t>
             </w:r>
           </w:p>
         </w:tc>
       </w:tr>
       <w:tr>
+        <w:trPr>
+          <w:trHeight w:val="397"/>
+        </w:trPr>
         <w:tc>
           <w:tcPr>
             <w:cnfStyle w:val="001000000000" w:firstRow="0" w:lastRow="0" w:firstColumn="1" w:lastColumn="0" w:oddVBand="0" w:evenVBand="0" w:oddHBand="0" w:evenHBand="0" w:firstRowFirstColumn="0" w:firstRowLastColumn="0" w:lastRowFirstColumn="0" w:lastRowLastColumn="0"/>
             <w:tcW w:w="0" w:type="auto"/>
-            <w:hideMark/>
-          </w:tcPr>
-          <w:p>
-            <w:pPr>
-              <w:spacing w:after="160" w:line="259" w:lineRule="auto"/>
-              <w:rPr>
-                <w:b w:val="0"/>
-                <w:bCs w:val="0"/>
-              </w:rPr>
-            </w:pPr>
+            <w:shd w:val="clear" w:color="auto" w:fill="FBE4D5" w:themeFill="accent2" w:themeFillTint="33"/>
+            <w:hideMark/>
+          </w:tcPr>
+          <w:p>
+            <w:pPr>
+              <w:spacing w:after="160" w:line="259" w:lineRule="auto"/>
+              <w:rPr>
+                <w:b w:val="0"/>
+                <w:bCs w:val="0"/>
+              </w:rPr>
+            </w:pPr>
+            <w:proofErr w:type="spellStart"/>
+            <w:r>
+              <w:rPr>
+                <w:b w:val="0"/>
+                <w:bCs w:val="0"/>
+              </w:rPr>
+              <w:t>laseroff</w:t>
+            </w:r>
+            <w:proofErr w:type="spellEnd"/>
+          </w:p>
+        </w:tc>
+        <w:tc>
+          <w:tcPr>
+            <w:tcW w:w="0" w:type="auto"/>
+            <w:shd w:val="clear" w:color="auto" w:fill="FBE4D5" w:themeFill="accent2" w:themeFillTint="33"/>
+            <w:hideMark/>
+          </w:tcPr>
+          <w:p>
+            <w:pPr>
+              <w:spacing w:after="160" w:line="259" w:lineRule="auto"/>
+              <w:cnfStyle w:val="000000000000" w:firstRow="0" w:lastRow="0" w:firstColumn="0" w:lastColumn="0" w:oddVBand="0" w:evenVBand="0" w:oddHBand="0" w:evenHBand="0" w:firstRowFirstColumn="0" w:firstRowLastColumn="0" w:lastRowFirstColumn="0" w:lastRowLastColumn="0"/>
+            </w:pPr>
+            <w:proofErr w:type="spellStart"/>
+            <w:r>
+              <w:t>lf</w:t>
+            </w:r>
+            <w:proofErr w:type="spellEnd"/>
+          </w:p>
+        </w:tc>
+        <w:tc>
+          <w:tcPr>
+            <w:tcW w:w="2141" w:type="dxa"/>
+            <w:shd w:val="clear" w:color="auto" w:fill="FBE4D5" w:themeFill="accent2" w:themeFillTint="33"/>
+          </w:tcPr>
+          <w:p>
+            <w:pPr>
+              <w:cnfStyle w:val="000000000000" w:firstRow="0" w:lastRow="0" w:firstColumn="0" w:lastColumn="0" w:oddVBand="0" w:evenVBand="0" w:oddHBand="0" w:evenHBand="0" w:firstRowFirstColumn="0" w:firstRowLastColumn="0" w:lastRowFirstColumn="0" w:lastRowLastColumn="0"/>
+            </w:pPr>
+            <w:r>
+              <w:t>No parameter</w:t>
+            </w:r>
+          </w:p>
+        </w:tc>
+        <w:tc>
+          <w:tcPr>
+            <w:tcW w:w="5242" w:type="dxa"/>
+            <w:shd w:val="clear" w:color="auto" w:fill="FBE4D5" w:themeFill="accent2" w:themeFillTint="33"/>
+            <w:hideMark/>
+          </w:tcPr>
+          <w:p>
+            <w:pPr>
+              <w:spacing w:after="160" w:line="259" w:lineRule="auto"/>
+              <w:cnfStyle w:val="000000000000" w:firstRow="0" w:lastRow="0" w:firstColumn="0" w:lastColumn="0" w:oddVBand="0" w:evenVBand="0" w:oddHBand="0" w:evenHBand="0" w:firstRowFirstColumn="0" w:firstRowLastColumn="0" w:lastRowFirstColumn="0" w:lastRowLastColumn="0"/>
+            </w:pPr>
+            <w:r>
+              <w:t>Turn off the laser.</w:t>
+            </w:r>
+          </w:p>
+        </w:tc>
+      </w:tr>
+      <w:tr>
+        <w:trPr>
+          <w:cnfStyle w:val="000000100000" w:firstRow="0" w:lastRow="0" w:firstColumn="0" w:lastColumn="0" w:oddVBand="0" w:evenVBand="0" w:oddHBand="1" w:evenHBand="0" w:firstRowFirstColumn="0" w:firstRowLastColumn="0" w:lastRowFirstColumn="0" w:lastRowLastColumn="0"/>
+          <w:trHeight w:val="397"/>
+        </w:trPr>
+        <w:tc>
+          <w:tcPr>
+            <w:cnfStyle w:val="001000000000" w:firstRow="0" w:lastRow="0" w:firstColumn="1" w:lastColumn="0" w:oddVBand="0" w:evenVBand="0" w:oddHBand="0" w:evenHBand="0" w:firstRowFirstColumn="0" w:firstRowLastColumn="0" w:lastRowFirstColumn="0" w:lastRowLastColumn="0"/>
+            <w:tcW w:w="0" w:type="auto"/>
+            <w:shd w:val="clear" w:color="auto" w:fill="FBE4D5" w:themeFill="accent2" w:themeFillTint="33"/>
+            <w:hideMark/>
+          </w:tcPr>
+          <w:p>
+            <w:pPr>
+              <w:spacing w:after="160" w:line="259" w:lineRule="auto"/>
+              <w:rPr>
+                <w:b w:val="0"/>
+                <w:bCs w:val="0"/>
+              </w:rPr>
+            </w:pPr>
+            <w:r>
+              <w:rPr>
+                <w:b w:val="0"/>
+                <w:bCs w:val="0"/>
+              </w:rPr>
+              <w:t>beam</w:t>
+            </w:r>
+          </w:p>
+        </w:tc>
+        <w:tc>
+          <w:tcPr>
+            <w:tcW w:w="0" w:type="auto"/>
+            <w:shd w:val="clear" w:color="auto" w:fill="FBE4D5" w:themeFill="accent2" w:themeFillTint="33"/>
+            <w:hideMark/>
+          </w:tcPr>
+          <w:p>
+            <w:pPr>
+              <w:spacing w:after="160" w:line="259" w:lineRule="auto"/>
+              <w:cnfStyle w:val="000000100000" w:firstRow="0" w:lastRow="0" w:firstColumn="0" w:lastColumn="0" w:oddVBand="0" w:evenVBand="0" w:oddHBand="1" w:evenHBand="0" w:firstRowFirstColumn="0" w:firstRowLastColumn="0" w:lastRowFirstColumn="0" w:lastRowLastColumn="0"/>
+            </w:pPr>
+            <w:r>
+              <w:t>bm</w:t>
+            </w:r>
+          </w:p>
+        </w:tc>
+        <w:tc>
+          <w:tcPr>
+            <w:tcW w:w="2141" w:type="dxa"/>
+            <w:shd w:val="clear" w:color="auto" w:fill="FBE4D5" w:themeFill="accent2" w:themeFillTint="33"/>
+          </w:tcPr>
+          <w:p>
+            <w:pPr>
+              <w:cnfStyle w:val="000000100000" w:firstRow="0" w:lastRow="0" w:firstColumn="0" w:lastColumn="0" w:oddVBand="0" w:evenVBand="0" w:oddHBand="1" w:evenHBand="0" w:firstRowFirstColumn="0" w:firstRowLastColumn="0" w:lastRowFirstColumn="0" w:lastRowLastColumn="0"/>
+            </w:pPr>
+            <w:r>
+              <w:t xml:space="preserve">int (duration in </w:t>
+            </w:r>
+            <w:proofErr w:type="spellStart"/>
+            <w:r>
+              <w:t>ms</w:t>
+            </w:r>
+            <w:proofErr w:type="spellEnd"/>
+            <w:r>
+              <w:t>)</w:t>
+            </w:r>
+          </w:p>
+        </w:tc>
+        <w:tc>
+          <w:tcPr>
+            <w:tcW w:w="5242" w:type="dxa"/>
+            <w:shd w:val="clear" w:color="auto" w:fill="FBE4D5" w:themeFill="accent2" w:themeFillTint="33"/>
+            <w:hideMark/>
+          </w:tcPr>
+          <w:p>
+            <w:pPr>
+              <w:spacing w:after="160" w:line="259" w:lineRule="auto"/>
+              <w:cnfStyle w:val="000000100000" w:firstRow="0" w:lastRow="0" w:firstColumn="0" w:lastColumn="0" w:oddVBand="0" w:evenVBand="0" w:oddHBand="1" w:evenHBand="0" w:firstRowFirstColumn="0" w:firstRowLastColumn="0" w:lastRowFirstColumn="0" w:lastRowLastColumn="0"/>
+            </w:pPr>
+            <w:r>
+              <w:t>Emit a laser beam for a specified duration.</w:t>
+            </w:r>
+          </w:p>
+        </w:tc>
+      </w:tr>
+      <w:tr>
+        <w:trPr>
+          <w:trHeight w:val="397"/>
+        </w:trPr>
+        <w:tc>
+          <w:tcPr>
+            <w:cnfStyle w:val="001000000000" w:firstRow="0" w:lastRow="0" w:firstColumn="1" w:lastColumn="0" w:oddVBand="0" w:evenVBand="0" w:oddHBand="0" w:evenHBand="0" w:firstRowFirstColumn="0" w:firstRowLastColumn="0" w:lastRowFirstColumn="0" w:lastRowLastColumn="0"/>
+            <w:tcW w:w="0" w:type="auto"/>
+            <w:shd w:val="clear" w:color="auto" w:fill="D5DCE4" w:themeFill="text2" w:themeFillTint="33"/>
+            <w:hideMark/>
+          </w:tcPr>
+          <w:p>
+            <w:pPr>
+              <w:spacing w:after="160" w:line="259" w:lineRule="auto"/>
+              <w:rPr>
+                <w:b w:val="0"/>
+                <w:bCs w:val="0"/>
+              </w:rPr>
+            </w:pPr>
+            <w:proofErr w:type="spellStart"/>
+            <w:r>
+              <w:rPr>
+                <w:b w:val="0"/>
+                <w:bCs w:val="0"/>
+              </w:rPr>
+              <w:t>withweight</w:t>
+            </w:r>
+            <w:proofErr w:type="spellEnd"/>
+          </w:p>
+        </w:tc>
+        <w:tc>
+          <w:tcPr>
+            <w:tcW w:w="0" w:type="auto"/>
+            <w:shd w:val="clear" w:color="auto" w:fill="D5DCE4" w:themeFill="text2" w:themeFillTint="33"/>
+            <w:hideMark/>
+          </w:tcPr>
+          <w:p>
+            <w:pPr>
+              <w:spacing w:after="160" w:line="259" w:lineRule="auto"/>
+              <w:cnfStyle w:val="000000000000" w:firstRow="0" w:lastRow="0" w:firstColumn="0" w:lastColumn="0" w:oddVBand="0" w:evenVBand="0" w:oddHBand="0" w:evenHBand="0" w:firstRowFirstColumn="0" w:firstRowLastColumn="0" w:lastRowFirstColumn="0" w:lastRowLastColumn="0"/>
+            </w:pPr>
+            <w:r>
+              <w:t>ww</w:t>
+            </w:r>
+          </w:p>
+        </w:tc>
+        <w:tc>
+          <w:tcPr>
+            <w:tcW w:w="2141" w:type="dxa"/>
+            <w:shd w:val="clear" w:color="auto" w:fill="D5DCE4" w:themeFill="text2" w:themeFillTint="33"/>
+          </w:tcPr>
+          <w:p>
+            <w:pPr>
+              <w:cnfStyle w:val="000000000000" w:firstRow="0" w:lastRow="0" w:firstColumn="0" w:lastColumn="0" w:oddVBand="0" w:evenVBand="0" w:oddHBand="0" w:evenHBand="0" w:firstRowFirstColumn="0" w:firstRowLastColumn="0" w:lastRowFirstColumn="0" w:lastRowLastColumn="0"/>
+            </w:pPr>
+            <w:r>
+              <w:t>No parameter</w:t>
+            </w:r>
+          </w:p>
+        </w:tc>
+        <w:tc>
+          <w:tcPr>
+            <w:tcW w:w="5242" w:type="dxa"/>
+            <w:shd w:val="clear" w:color="auto" w:fill="D5DCE4" w:themeFill="text2" w:themeFillTint="33"/>
+            <w:hideMark/>
+          </w:tcPr>
+          <w:p>
+            <w:pPr>
+              <w:spacing w:after="160" w:line="259" w:lineRule="auto"/>
+              <w:cnfStyle w:val="000000000000" w:firstRow="0" w:lastRow="0" w:firstColumn="0" w:lastColumn="0" w:oddVBand="0" w:evenVBand="0" w:oddHBand="0" w:evenHBand="0" w:firstRowFirstColumn="0" w:firstRowLastColumn="0" w:lastRowFirstColumn="0" w:lastRowLastColumn="0"/>
+            </w:pPr>
+            <w:r>
+              <w:t xml:space="preserve">Set the </w:t>
+            </w:r>
+            <w:r>
+              <w:t xml:space="preserve">position of </w:t>
+            </w:r>
+            <w:r>
+              <w:t xml:space="preserve">limit switch </w:t>
+            </w:r>
+            <w:r>
+              <w:t xml:space="preserve">for use </w:t>
+            </w:r>
+            <w:r>
+              <w:t>with weight.</w:t>
+            </w:r>
+          </w:p>
+        </w:tc>
+      </w:tr>
+      <w:tr>
+        <w:trPr>
+          <w:cnfStyle w:val="000000100000" w:firstRow="0" w:lastRow="0" w:firstColumn="0" w:lastColumn="0" w:oddVBand="0" w:evenVBand="0" w:oddHBand="1" w:evenHBand="0" w:firstRowFirstColumn="0" w:firstRowLastColumn="0" w:lastRowFirstColumn="0" w:lastRowLastColumn="0"/>
+          <w:trHeight w:val="397"/>
+        </w:trPr>
+        <w:tc>
+          <w:tcPr>
+            <w:cnfStyle w:val="001000000000" w:firstRow="0" w:lastRow="0" w:firstColumn="1" w:lastColumn="0" w:oddVBand="0" w:evenVBand="0" w:oddHBand="0" w:evenHBand="0" w:firstRowFirstColumn="0" w:firstRowLastColumn="0" w:lastRowFirstColumn="0" w:lastRowLastColumn="0"/>
+            <w:tcW w:w="0" w:type="auto"/>
+            <w:shd w:val="clear" w:color="auto" w:fill="D5DCE4" w:themeFill="text2" w:themeFillTint="33"/>
+            <w:hideMark/>
+          </w:tcPr>
+          <w:p>
+            <w:pPr>
+              <w:spacing w:after="160" w:line="259" w:lineRule="auto"/>
+              <w:rPr>
+                <w:b w:val="0"/>
+                <w:bCs w:val="0"/>
+              </w:rPr>
+            </w:pPr>
+            <w:proofErr w:type="spellStart"/>
+            <w:r>
+              <w:rPr>
+                <w:b w:val="0"/>
+                <w:bCs w:val="0"/>
+              </w:rPr>
+              <w:t>noweight</w:t>
+            </w:r>
+            <w:proofErr w:type="spellEnd"/>
+          </w:p>
+        </w:tc>
+        <w:tc>
+          <w:tcPr>
+            <w:tcW w:w="0" w:type="auto"/>
+            <w:shd w:val="clear" w:color="auto" w:fill="D5DCE4" w:themeFill="text2" w:themeFillTint="33"/>
+            <w:hideMark/>
+          </w:tcPr>
+          <w:p>
+            <w:pPr>
+              <w:spacing w:after="160" w:line="259" w:lineRule="auto"/>
+              <w:cnfStyle w:val="000000100000" w:firstRow="0" w:lastRow="0" w:firstColumn="0" w:lastColumn="0" w:oddVBand="0" w:evenVBand="0" w:oddHBand="1" w:evenHBand="0" w:firstRowFirstColumn="0" w:firstRowLastColumn="0" w:lastRowFirstColumn="0" w:lastRowLastColumn="0"/>
+            </w:pPr>
+            <w:proofErr w:type="spellStart"/>
+            <w:r>
+              <w:t>nw</w:t>
+            </w:r>
+            <w:proofErr w:type="spellEnd"/>
+          </w:p>
+        </w:tc>
+        <w:tc>
+          <w:tcPr>
+            <w:tcW w:w="2141" w:type="dxa"/>
+            <w:shd w:val="clear" w:color="auto" w:fill="D5DCE4" w:themeFill="text2" w:themeFillTint="33"/>
+          </w:tcPr>
+          <w:p>
+            <w:pPr>
+              <w:cnfStyle w:val="000000100000" w:firstRow="0" w:lastRow="0" w:firstColumn="0" w:lastColumn="0" w:oddVBand="0" w:evenVBand="0" w:oddHBand="1" w:evenHBand="0" w:firstRowFirstColumn="0" w:firstRowLastColumn="0" w:lastRowFirstColumn="0" w:lastRowLastColumn="0"/>
+            </w:pPr>
+            <w:r>
+              <w:t>No parameter</w:t>
+            </w:r>
+          </w:p>
+        </w:tc>
+        <w:tc>
+          <w:tcPr>
+            <w:tcW w:w="5242" w:type="dxa"/>
+            <w:shd w:val="clear" w:color="auto" w:fill="D5DCE4" w:themeFill="text2" w:themeFillTint="33"/>
+            <w:hideMark/>
+          </w:tcPr>
+          <w:p>
+            <w:pPr>
+              <w:spacing w:after="160" w:line="259" w:lineRule="auto"/>
+              <w:cnfStyle w:val="000000100000" w:firstRow="0" w:lastRow="0" w:firstColumn="0" w:lastColumn="0" w:oddVBand="0" w:evenVBand="0" w:oddHBand="1" w:evenHBand="0" w:firstRowFirstColumn="0" w:firstRowLastColumn="0" w:lastRowFirstColumn="0" w:lastRowLastColumn="0"/>
+            </w:pPr>
+            <w:r>
+              <w:t xml:space="preserve">Set the </w:t>
+            </w:r>
+            <w:r>
+              <w:t xml:space="preserve">position of </w:t>
+            </w:r>
+            <w:r>
+              <w:t xml:space="preserve">limit switch </w:t>
+            </w:r>
+            <w:r>
+              <w:t xml:space="preserve">for use </w:t>
+            </w:r>
+            <w:r>
+              <w:t>with</w:t>
+            </w:r>
+            <w:r>
+              <w:t>out</w:t>
+            </w:r>
+            <w:r>
+              <w:t xml:space="preserve"> weight</w:t>
+            </w:r>
+            <w:r>
+              <w:t>.</w:t>
+            </w:r>
+          </w:p>
+        </w:tc>
+      </w:tr>
+      <w:tr>
+        <w:trPr>
+          <w:trHeight w:val="397"/>
+        </w:trPr>
+        <w:tc>
+          <w:tcPr>
+            <w:cnfStyle w:val="001000000000" w:firstRow="0" w:lastRow="0" w:firstColumn="1" w:lastColumn="0" w:oddVBand="0" w:evenVBand="0" w:oddHBand="0" w:evenHBand="0" w:firstRowFirstColumn="0" w:firstRowLastColumn="0" w:lastRowFirstColumn="0" w:lastRowLastColumn="0"/>
+            <w:tcW w:w="0" w:type="auto"/>
+            <w:shd w:val="clear" w:color="auto" w:fill="EDEDED" w:themeFill="accent3" w:themeFillTint="33"/>
+            <w:hideMark/>
+          </w:tcPr>
+          <w:p>
+            <w:pPr>
+              <w:spacing w:after="160" w:line="259" w:lineRule="auto"/>
+              <w:rPr>
+                <w:b w:val="0"/>
+                <w:bCs w:val="0"/>
+              </w:rPr>
+            </w:pPr>
+            <w:proofErr w:type="spellStart"/>
             <w:r>
               <w:rPr>
                 <w:b w:val="0"/>
@@ -1358,11 +1813,13 @@
               </w:rPr>
               <w:t>printpos</w:t>
             </w:r>
-          </w:p>
-        </w:tc>
-        <w:tc>
-          <w:tcPr>
-            <w:tcW w:w="0" w:type="auto"/>
+            <w:proofErr w:type="spellEnd"/>
+          </w:p>
+        </w:tc>
+        <w:tc>
+          <w:tcPr>
+            <w:tcW w:w="0" w:type="auto"/>
+            <w:shd w:val="clear" w:color="auto" w:fill="EDEDED" w:themeFill="accent3" w:themeFillTint="33"/>
             <w:hideMark/>
           </w:tcPr>
           <w:p>
@@ -1378,6 +1835,7 @@
         <w:tc>
           <w:tcPr>
             <w:tcW w:w="2141" w:type="dxa"/>
+            <w:shd w:val="clear" w:color="auto" w:fill="EDEDED" w:themeFill="accent3" w:themeFillTint="33"/>
           </w:tcPr>
           <w:p>
             <w:pPr>
@@ -1390,7 +1848,8 @@
         </w:tc>
         <w:tc>
           <w:tcPr>
-            <w:tcW w:w="5243" w:type="dxa"/>
+            <w:tcW w:w="5242" w:type="dxa"/>
+            <w:shd w:val="clear" w:color="auto" w:fill="EDEDED" w:themeFill="accent3" w:themeFillTint="33"/>
             <w:hideMark/>
           </w:tcPr>
           <w:p>
@@ -1835,6 +2294,7 @@
   <w:style w:type="character" w:default="1" w:styleId="a0">
     <w:name w:val="Default Paragraph Font"/>
     <w:uiPriority w:val="1"/>
+    <w:semiHidden/>
     <w:unhideWhenUsed/>
   </w:style>
   <w:style w:type="table" w:default="1" w:styleId="a1">
@@ -2405,4 +2865,16 @@
     </a:ext>
   </a:extLst>
 </a:theme>
+</file>
+
+<file path=customXml/item1.xml><?xml version="1.0" encoding="utf-8"?>
+<b:Sources xmlns:b="http://schemas.openxmlformats.org/officeDocument/2006/bibliography" xmlns="http://schemas.openxmlformats.org/officeDocument/2006/bibliography" SelectedStyle="\APASixthEditionOfficeOnline.xsl" StyleName="APA" Version="6"/>
+</file>
+
+<file path=customXml/itemProps1.xml><?xml version="1.0" encoding="utf-8"?>
+<ds:datastoreItem xmlns:ds="http://schemas.openxmlformats.org/officeDocument/2006/customXml" ds:itemID="{2E02B89A-9175-425A-9538-FF3F123D9569}">
+  <ds:schemaRefs>
+    <ds:schemaRef ds:uri="http://schemas.openxmlformats.org/officeDocument/2006/bibliography"/>
+  </ds:schemaRefs>
+</ds:datastoreItem>
 </file>
</xml_diff>